<commit_message>
add mid lab 02 task signal representation and quantization
</commit_message>
<xml_diff>
--- a/Mid Lab 02/19-41468-3_MidLab02.docx
+++ b/Mid Lab 02/19-41468-3_MidLab02.docx
@@ -729,20 +729,8 @@
                 <w:sz w:val="28"/>
                 <w:szCs w:val="24"/>
               </w:rPr>
-              <w:t xml:space="preserve">Rahman, Sheikh Talha </w:t>
+              <w:t>Rahman, Sheikh Talha Jubayer</w:t>
             </w:r>
-            <w:proofErr w:type="spellStart"/>
-            <w:r>
-              <w:rPr>
-                <w:rFonts w:ascii="Times New Roman" w:hAnsi="Times New Roman" w:cs="Times New Roman"/>
-                <w:b w:val="0"/>
-                <w:bCs w:val="0"/>
-                <w:sz w:val="28"/>
-                <w:szCs w:val="24"/>
-              </w:rPr>
-              <w:t>Jubayer</w:t>
-            </w:r>
-            <w:proofErr w:type="spellEnd"/>
           </w:p>
         </w:tc>
         <w:tc>
@@ -1543,25 +1531,213 @@
           <w:szCs w:val="24"/>
         </w:rPr>
       </w:pPr>
-      <w:proofErr w:type="spellStart"/>
-      <w:r>
-        <w:rPr>
-          <w:rFonts w:ascii="Courier New" w:hAnsi="Courier New" w:cs="Courier New"/>
-          <w:color w:val="000000"/>
-          <w:sz w:val="20"/>
-          <w:szCs w:val="20"/>
-        </w:rPr>
-        <w:t>signal_x</w:t>
-      </w:r>
-      <w:proofErr w:type="spellEnd"/>
-      <w:r>
-        <w:rPr>
-          <w:rFonts w:ascii="Courier New" w:hAnsi="Courier New" w:cs="Courier New"/>
-          <w:color w:val="000000"/>
-          <w:sz w:val="20"/>
-          <w:szCs w:val="20"/>
-        </w:rPr>
-        <w:t xml:space="preserve"> = (a1*sin(2*pi*f1*t)) + (a2*cos(2*pi*f2*t));</w:t>
+      <w:r>
+        <w:rPr>
+          <w:rFonts w:ascii="Courier New" w:hAnsi="Courier New" w:cs="Courier New"/>
+          <w:color w:val="000000"/>
+          <w:sz w:val="20"/>
+          <w:szCs w:val="20"/>
+        </w:rPr>
+        <w:t>signal_x = (a1*sin(2*pi*f1*t)) + (a2*cos(2*pi*f2*t));</w:t>
+      </w:r>
+    </w:p>
+    <w:p>
+      <w:pPr>
+        <w:autoSpaceDE w:val="0"/>
+        <w:autoSpaceDN w:val="0"/>
+        <w:adjustRightInd w:val="0"/>
+        <w:spacing w:after="0" w:line="240" w:lineRule="auto"/>
+        <w:rPr>
+          <w:rFonts w:ascii="Courier New" w:hAnsi="Courier New" w:cs="Courier New"/>
+          <w:sz w:val="24"/>
+          <w:szCs w:val="24"/>
+        </w:rPr>
+      </w:pPr>
+    </w:p>
+    <w:p>
+      <w:pPr>
+        <w:autoSpaceDE w:val="0"/>
+        <w:autoSpaceDN w:val="0"/>
+        <w:adjustRightInd w:val="0"/>
+        <w:spacing w:after="0" w:line="240" w:lineRule="auto"/>
+        <w:rPr>
+          <w:rFonts w:ascii="Courier New" w:hAnsi="Courier New" w:cs="Courier New"/>
+          <w:sz w:val="24"/>
+          <w:szCs w:val="24"/>
+        </w:rPr>
+      </w:pPr>
+      <w:r>
+        <w:rPr>
+          <w:rFonts w:ascii="Courier New" w:hAnsi="Courier New" w:cs="Courier New"/>
+          <w:color w:val="000000"/>
+          <w:sz w:val="20"/>
+          <w:szCs w:val="20"/>
+        </w:rPr>
+        <w:t>subplot(2,1,1)</w:t>
+      </w:r>
+    </w:p>
+    <w:p>
+      <w:pPr>
+        <w:autoSpaceDE w:val="0"/>
+        <w:autoSpaceDN w:val="0"/>
+        <w:adjustRightInd w:val="0"/>
+        <w:spacing w:after="0" w:line="240" w:lineRule="auto"/>
+        <w:rPr>
+          <w:rFonts w:ascii="Courier New" w:hAnsi="Courier New" w:cs="Courier New"/>
+          <w:sz w:val="24"/>
+          <w:szCs w:val="24"/>
+        </w:rPr>
+      </w:pPr>
+      <w:r>
+        <w:rPr>
+          <w:rFonts w:ascii="Courier New" w:hAnsi="Courier New" w:cs="Courier New"/>
+          <w:color w:val="000000"/>
+          <w:sz w:val="20"/>
+          <w:szCs w:val="20"/>
+        </w:rPr>
+        <w:t>plot(t,signal_x)</w:t>
+      </w:r>
+    </w:p>
+    <w:p>
+      <w:pPr>
+        <w:autoSpaceDE w:val="0"/>
+        <w:autoSpaceDN w:val="0"/>
+        <w:adjustRightInd w:val="0"/>
+        <w:spacing w:after="0" w:line="240" w:lineRule="auto"/>
+        <w:rPr>
+          <w:rFonts w:ascii="Courier New" w:hAnsi="Courier New" w:cs="Courier New"/>
+          <w:sz w:val="24"/>
+          <w:szCs w:val="24"/>
+        </w:rPr>
+      </w:pPr>
+      <w:r>
+        <w:rPr>
+          <w:rFonts w:ascii="Courier New" w:hAnsi="Courier New" w:cs="Courier New"/>
+          <w:color w:val="000000"/>
+          <w:sz w:val="20"/>
+          <w:szCs w:val="20"/>
+        </w:rPr>
+        <w:t>axis([0 1 -30 30])</w:t>
+      </w:r>
+    </w:p>
+    <w:p>
+      <w:pPr>
+        <w:autoSpaceDE w:val="0"/>
+        <w:autoSpaceDN w:val="0"/>
+        <w:adjustRightInd w:val="0"/>
+        <w:spacing w:after="0" w:line="240" w:lineRule="auto"/>
+        <w:rPr>
+          <w:rFonts w:ascii="Courier New" w:hAnsi="Courier New" w:cs="Courier New"/>
+          <w:sz w:val="24"/>
+          <w:szCs w:val="24"/>
+        </w:rPr>
+      </w:pPr>
+      <w:r>
+        <w:rPr>
+          <w:rFonts w:ascii="Courier New" w:hAnsi="Courier New" w:cs="Courier New"/>
+          <w:color w:val="000000"/>
+          <w:sz w:val="20"/>
+          <w:szCs w:val="20"/>
+        </w:rPr>
+        <w:t>title(</w:t>
+      </w:r>
+      <w:r>
+        <w:rPr>
+          <w:rFonts w:ascii="Courier New" w:hAnsi="Courier New" w:cs="Courier New"/>
+          <w:color w:val="A020F0"/>
+          <w:sz w:val="20"/>
+          <w:szCs w:val="20"/>
+        </w:rPr>
+        <w:t>'Time-Domain Representation of signal x'</w:t>
+      </w:r>
+      <w:r>
+        <w:rPr>
+          <w:rFonts w:ascii="Courier New" w:hAnsi="Courier New" w:cs="Courier New"/>
+          <w:color w:val="000000"/>
+          <w:sz w:val="20"/>
+          <w:szCs w:val="20"/>
+        </w:rPr>
+        <w:t>)</w:t>
+      </w:r>
+    </w:p>
+    <w:p>
+      <w:pPr>
+        <w:autoSpaceDE w:val="0"/>
+        <w:autoSpaceDN w:val="0"/>
+        <w:adjustRightInd w:val="0"/>
+        <w:spacing w:after="0" w:line="240" w:lineRule="auto"/>
+        <w:rPr>
+          <w:rFonts w:ascii="Courier New" w:hAnsi="Courier New" w:cs="Courier New"/>
+          <w:sz w:val="24"/>
+          <w:szCs w:val="24"/>
+        </w:rPr>
+      </w:pPr>
+      <w:r>
+        <w:rPr>
+          <w:rFonts w:ascii="Courier New" w:hAnsi="Courier New" w:cs="Courier New"/>
+          <w:color w:val="000000"/>
+          <w:sz w:val="20"/>
+          <w:szCs w:val="20"/>
+        </w:rPr>
+        <w:t>xlabel(</w:t>
+      </w:r>
+      <w:r>
+        <w:rPr>
+          <w:rFonts w:ascii="Courier New" w:hAnsi="Courier New" w:cs="Courier New"/>
+          <w:color w:val="A020F0"/>
+          <w:sz w:val="20"/>
+          <w:szCs w:val="20"/>
+        </w:rPr>
+        <w:t>'Time (s)'</w:t>
+      </w:r>
+      <w:r>
+        <w:rPr>
+          <w:rFonts w:ascii="Courier New" w:hAnsi="Courier New" w:cs="Courier New"/>
+          <w:color w:val="000000"/>
+          <w:sz w:val="20"/>
+          <w:szCs w:val="20"/>
+        </w:rPr>
+        <w:t>)</w:t>
+      </w:r>
+    </w:p>
+    <w:p>
+      <w:pPr>
+        <w:autoSpaceDE w:val="0"/>
+        <w:autoSpaceDN w:val="0"/>
+        <w:adjustRightInd w:val="0"/>
+        <w:spacing w:after="0" w:line="240" w:lineRule="auto"/>
+        <w:rPr>
+          <w:rFonts w:ascii="Courier New" w:hAnsi="Courier New" w:cs="Courier New"/>
+          <w:sz w:val="24"/>
+          <w:szCs w:val="24"/>
+        </w:rPr>
+      </w:pPr>
+      <w:r>
+        <w:rPr>
+          <w:rFonts w:ascii="Courier New" w:hAnsi="Courier New" w:cs="Courier New"/>
+          <w:color w:val="000000"/>
+          <w:sz w:val="20"/>
+          <w:szCs w:val="20"/>
+        </w:rPr>
+        <w:t>ylabel(</w:t>
+      </w:r>
+      <w:r>
+        <w:rPr>
+          <w:rFonts w:ascii="Courier New" w:hAnsi="Courier New" w:cs="Courier New"/>
+          <w:color w:val="A020F0"/>
+          <w:sz w:val="20"/>
+          <w:szCs w:val="20"/>
+        </w:rPr>
+        <w:t>'Amplitude'</w:t>
+      </w:r>
+      <w:r>
+        <w:rPr>
+          <w:rFonts w:ascii="Courier New" w:hAnsi="Courier New" w:cs="Courier New"/>
+          <w:color w:val="000000"/>
+          <w:sz w:val="20"/>
+          <w:szCs w:val="20"/>
+        </w:rPr>
+        <w:t>)</w:t>
       </w:r>
     </w:p>
     <w:p>
@@ -1605,41 +1781,145 @@
           <w:sz w:val="20"/>
           <w:szCs w:val="20"/>
         </w:rPr>
-        <w:t>subplot(2,1,1)</w:t>
-      </w:r>
-    </w:p>
-    <w:p>
-      <w:pPr>
-        <w:autoSpaceDE w:val="0"/>
-        <w:autoSpaceDN w:val="0"/>
-        <w:adjustRightInd w:val="0"/>
-        <w:spacing w:after="0" w:line="240" w:lineRule="auto"/>
-        <w:rPr>
-          <w:rFonts w:ascii="Courier New" w:hAnsi="Courier New" w:cs="Courier New"/>
-          <w:sz w:val="24"/>
-          <w:szCs w:val="24"/>
-        </w:rPr>
-      </w:pPr>
-      <w:r>
-        <w:rPr>
-          <w:rFonts w:ascii="Courier New" w:hAnsi="Courier New" w:cs="Courier New"/>
-          <w:color w:val="000000"/>
-          <w:sz w:val="20"/>
-          <w:szCs w:val="20"/>
-        </w:rPr>
-        <w:t>plot(</w:t>
-      </w:r>
-      <w:proofErr w:type="spellStart"/>
-      <w:r>
-        <w:rPr>
-          <w:rFonts w:ascii="Courier New" w:hAnsi="Courier New" w:cs="Courier New"/>
-          <w:color w:val="000000"/>
-          <w:sz w:val="20"/>
-          <w:szCs w:val="20"/>
-        </w:rPr>
-        <w:t>t,signal_x</w:t>
-      </w:r>
-      <w:proofErr w:type="spellEnd"/>
+        <w:t>fx = abs(fftshift(fft(signal_x)))/(length(signal_x)/2);</w:t>
+      </w:r>
+    </w:p>
+    <w:p>
+      <w:pPr>
+        <w:autoSpaceDE w:val="0"/>
+        <w:autoSpaceDN w:val="0"/>
+        <w:adjustRightInd w:val="0"/>
+        <w:spacing w:after="0" w:line="240" w:lineRule="auto"/>
+        <w:rPr>
+          <w:rFonts w:ascii="Courier New" w:hAnsi="Courier New" w:cs="Courier New"/>
+          <w:sz w:val="24"/>
+          <w:szCs w:val="24"/>
+        </w:rPr>
+      </w:pPr>
+      <w:r>
+        <w:rPr>
+          <w:rFonts w:ascii="Courier New" w:hAnsi="Courier New" w:cs="Courier New"/>
+          <w:color w:val="000000"/>
+          <w:sz w:val="20"/>
+          <w:szCs w:val="20"/>
+        </w:rPr>
+        <w:t>freq = linspace(-fs/2, fs/2, length(signal_x));</w:t>
+      </w:r>
+    </w:p>
+    <w:p>
+      <w:pPr>
+        <w:autoSpaceDE w:val="0"/>
+        <w:autoSpaceDN w:val="0"/>
+        <w:adjustRightInd w:val="0"/>
+        <w:spacing w:after="0" w:line="240" w:lineRule="auto"/>
+        <w:rPr>
+          <w:rFonts w:ascii="Courier New" w:hAnsi="Courier New" w:cs="Courier New"/>
+          <w:sz w:val="24"/>
+          <w:szCs w:val="24"/>
+        </w:rPr>
+      </w:pPr>
+      <w:r>
+        <w:rPr>
+          <w:rFonts w:ascii="Courier New" w:hAnsi="Courier New" w:cs="Courier New"/>
+          <w:color w:val="000000"/>
+          <w:sz w:val="20"/>
+          <w:szCs w:val="20"/>
+        </w:rPr>
+        <w:t>subplot(2,1,2)</w:t>
+      </w:r>
+    </w:p>
+    <w:p>
+      <w:pPr>
+        <w:autoSpaceDE w:val="0"/>
+        <w:autoSpaceDN w:val="0"/>
+        <w:adjustRightInd w:val="0"/>
+        <w:spacing w:after="0" w:line="240" w:lineRule="auto"/>
+        <w:rPr>
+          <w:rFonts w:ascii="Courier New" w:hAnsi="Courier New" w:cs="Courier New"/>
+          <w:sz w:val="24"/>
+          <w:szCs w:val="24"/>
+        </w:rPr>
+      </w:pPr>
+      <w:r>
+        <w:rPr>
+          <w:rFonts w:ascii="Courier New" w:hAnsi="Courier New" w:cs="Courier New"/>
+          <w:color w:val="000000"/>
+          <w:sz w:val="20"/>
+          <w:szCs w:val="20"/>
+        </w:rPr>
+        <w:t>bar(freq, fx,</w:t>
+      </w:r>
+      <w:r>
+        <w:rPr>
+          <w:rFonts w:ascii="Courier New" w:hAnsi="Courier New" w:cs="Courier New"/>
+          <w:color w:val="A020F0"/>
+          <w:sz w:val="20"/>
+          <w:szCs w:val="20"/>
+        </w:rPr>
+        <w:t>'linewidth'</w:t>
+      </w:r>
+      <w:r>
+        <w:rPr>
+          <w:rFonts w:ascii="Courier New" w:hAnsi="Courier New" w:cs="Courier New"/>
+          <w:color w:val="000000"/>
+          <w:sz w:val="20"/>
+          <w:szCs w:val="20"/>
+        </w:rPr>
+        <w:t>,3)</w:t>
+      </w:r>
+    </w:p>
+    <w:p>
+      <w:pPr>
+        <w:autoSpaceDE w:val="0"/>
+        <w:autoSpaceDN w:val="0"/>
+        <w:adjustRightInd w:val="0"/>
+        <w:spacing w:after="0" w:line="240" w:lineRule="auto"/>
+        <w:rPr>
+          <w:rFonts w:ascii="Courier New" w:hAnsi="Courier New" w:cs="Courier New"/>
+          <w:sz w:val="24"/>
+          <w:szCs w:val="24"/>
+        </w:rPr>
+      </w:pPr>
+      <w:r>
+        <w:rPr>
+          <w:rFonts w:ascii="Courier New" w:hAnsi="Courier New" w:cs="Courier New"/>
+          <w:color w:val="000000"/>
+          <w:sz w:val="20"/>
+          <w:szCs w:val="20"/>
+        </w:rPr>
+        <w:t>axis([-20 20 0 30])</w:t>
+      </w:r>
+    </w:p>
+    <w:p>
+      <w:pPr>
+        <w:autoSpaceDE w:val="0"/>
+        <w:autoSpaceDN w:val="0"/>
+        <w:adjustRightInd w:val="0"/>
+        <w:spacing w:after="0" w:line="240" w:lineRule="auto"/>
+        <w:rPr>
+          <w:rFonts w:ascii="Courier New" w:hAnsi="Courier New" w:cs="Courier New"/>
+          <w:sz w:val="24"/>
+          <w:szCs w:val="24"/>
+        </w:rPr>
+      </w:pPr>
+      <w:r>
+        <w:rPr>
+          <w:rFonts w:ascii="Courier New" w:hAnsi="Courier New" w:cs="Courier New"/>
+          <w:color w:val="000000"/>
+          <w:sz w:val="20"/>
+          <w:szCs w:val="20"/>
+        </w:rPr>
+        <w:t>title(</w:t>
+      </w:r>
+      <w:r>
+        <w:rPr>
+          <w:rFonts w:ascii="Courier New" w:hAnsi="Courier New" w:cs="Courier New"/>
+          <w:color w:val="A020F0"/>
+          <w:sz w:val="20"/>
+          <w:szCs w:val="20"/>
+        </w:rPr>
+        <w:t>'Frequency-Domain Representation of signal x'</w:t>
+      </w:r>
       <w:r>
         <w:rPr>
           <w:rFonts w:ascii="Courier New" w:hAnsi="Courier New" w:cs="Courier New"/>
@@ -1669,29 +1949,7 @@
           <w:sz w:val="20"/>
           <w:szCs w:val="20"/>
         </w:rPr>
-        <w:t>axis([0 1 -30 30])</w:t>
-      </w:r>
-    </w:p>
-    <w:p>
-      <w:pPr>
-        <w:autoSpaceDE w:val="0"/>
-        <w:autoSpaceDN w:val="0"/>
-        <w:adjustRightInd w:val="0"/>
-        <w:spacing w:after="0" w:line="240" w:lineRule="auto"/>
-        <w:rPr>
-          <w:rFonts w:ascii="Courier New" w:hAnsi="Courier New" w:cs="Courier New"/>
-          <w:sz w:val="24"/>
-          <w:szCs w:val="24"/>
-        </w:rPr>
-      </w:pPr>
-      <w:r>
-        <w:rPr>
-          <w:rFonts w:ascii="Courier New" w:hAnsi="Courier New" w:cs="Courier New"/>
-          <w:color w:val="000000"/>
-          <w:sz w:val="20"/>
-          <w:szCs w:val="20"/>
-        </w:rPr>
-        <w:t>title(</w:t>
+        <w:t>xlabel(</w:t>
       </w:r>
       <w:r>
         <w:rPr>
@@ -1700,7 +1958,7 @@
           <w:sz w:val="20"/>
           <w:szCs w:val="20"/>
         </w:rPr>
-        <w:t>'Time-Domain Representation of signal x'</w:t>
+        <w:t>'Frequency (Hz)'</w:t>
       </w:r>
       <w:r>
         <w:rPr>
@@ -1724,530 +1982,14 @@
           <w:szCs w:val="24"/>
         </w:rPr>
       </w:pPr>
-      <w:proofErr w:type="spellStart"/>
-      <w:r>
-        <w:rPr>
-          <w:rFonts w:ascii="Courier New" w:hAnsi="Courier New" w:cs="Courier New"/>
-          <w:color w:val="000000"/>
-          <w:sz w:val="20"/>
-          <w:szCs w:val="20"/>
-        </w:rPr>
-        <w:t>xlabel</w:t>
-      </w:r>
-      <w:proofErr w:type="spellEnd"/>
-      <w:r>
-        <w:rPr>
-          <w:rFonts w:ascii="Courier New" w:hAnsi="Courier New" w:cs="Courier New"/>
-          <w:color w:val="000000"/>
-          <w:sz w:val="20"/>
-          <w:szCs w:val="20"/>
-        </w:rPr>
-        <w:t>(</w:t>
-      </w:r>
-      <w:r>
-        <w:rPr>
-          <w:rFonts w:ascii="Courier New" w:hAnsi="Courier New" w:cs="Courier New"/>
-          <w:color w:val="A020F0"/>
-          <w:sz w:val="20"/>
-          <w:szCs w:val="20"/>
-        </w:rPr>
-        <w:t>'Time (s)'</w:t>
-      </w:r>
-      <w:r>
-        <w:rPr>
-          <w:rFonts w:ascii="Courier New" w:hAnsi="Courier New" w:cs="Courier New"/>
-          <w:color w:val="000000"/>
-          <w:sz w:val="20"/>
-          <w:szCs w:val="20"/>
-        </w:rPr>
-        <w:t>)</w:t>
-      </w:r>
-    </w:p>
-    <w:p>
-      <w:pPr>
-        <w:autoSpaceDE w:val="0"/>
-        <w:autoSpaceDN w:val="0"/>
-        <w:adjustRightInd w:val="0"/>
-        <w:spacing w:after="0" w:line="240" w:lineRule="auto"/>
-        <w:rPr>
-          <w:rFonts w:ascii="Courier New" w:hAnsi="Courier New" w:cs="Courier New"/>
-          <w:sz w:val="24"/>
-          <w:szCs w:val="24"/>
-        </w:rPr>
-      </w:pPr>
-      <w:proofErr w:type="spellStart"/>
-      <w:r>
-        <w:rPr>
-          <w:rFonts w:ascii="Courier New" w:hAnsi="Courier New" w:cs="Courier New"/>
-          <w:color w:val="000000"/>
-          <w:sz w:val="20"/>
-          <w:szCs w:val="20"/>
-        </w:rPr>
-        <w:t>ylabel</w:t>
-      </w:r>
-      <w:proofErr w:type="spellEnd"/>
-      <w:r>
-        <w:rPr>
-          <w:rFonts w:ascii="Courier New" w:hAnsi="Courier New" w:cs="Courier New"/>
-          <w:color w:val="000000"/>
-          <w:sz w:val="20"/>
-          <w:szCs w:val="20"/>
-        </w:rPr>
-        <w:t>(</w:t>
-      </w:r>
-      <w:r>
-        <w:rPr>
-          <w:rFonts w:ascii="Courier New" w:hAnsi="Courier New" w:cs="Courier New"/>
-          <w:color w:val="A020F0"/>
-          <w:sz w:val="20"/>
-          <w:szCs w:val="20"/>
-        </w:rPr>
-        <w:t>'Amplitude'</w:t>
-      </w:r>
-      <w:r>
-        <w:rPr>
-          <w:rFonts w:ascii="Courier New" w:hAnsi="Courier New" w:cs="Courier New"/>
-          <w:color w:val="000000"/>
-          <w:sz w:val="20"/>
-          <w:szCs w:val="20"/>
-        </w:rPr>
-        <w:t>)</w:t>
-      </w:r>
-    </w:p>
-    <w:p>
-      <w:pPr>
-        <w:autoSpaceDE w:val="0"/>
-        <w:autoSpaceDN w:val="0"/>
-        <w:adjustRightInd w:val="0"/>
-        <w:spacing w:after="0" w:line="240" w:lineRule="auto"/>
-        <w:rPr>
-          <w:rFonts w:ascii="Courier New" w:hAnsi="Courier New" w:cs="Courier New"/>
-          <w:sz w:val="24"/>
-          <w:szCs w:val="24"/>
-        </w:rPr>
-      </w:pPr>
-      <w:r>
-        <w:rPr>
-          <w:rFonts w:ascii="Courier New" w:hAnsi="Courier New" w:cs="Courier New"/>
-          <w:color w:val="000000"/>
-          <w:sz w:val="20"/>
-          <w:szCs w:val="20"/>
-        </w:rPr>
-        <w:t xml:space="preserve"> </w:t>
-      </w:r>
-    </w:p>
-    <w:p>
-      <w:pPr>
-        <w:autoSpaceDE w:val="0"/>
-        <w:autoSpaceDN w:val="0"/>
-        <w:adjustRightInd w:val="0"/>
-        <w:spacing w:after="0" w:line="240" w:lineRule="auto"/>
-        <w:rPr>
-          <w:rFonts w:ascii="Courier New" w:hAnsi="Courier New" w:cs="Courier New"/>
-          <w:sz w:val="24"/>
-          <w:szCs w:val="24"/>
-        </w:rPr>
-      </w:pPr>
-      <w:proofErr w:type="spellStart"/>
-      <w:r>
-        <w:rPr>
-          <w:rFonts w:ascii="Courier New" w:hAnsi="Courier New" w:cs="Courier New"/>
-          <w:color w:val="000000"/>
-          <w:sz w:val="20"/>
-          <w:szCs w:val="20"/>
-        </w:rPr>
-        <w:t>fx</w:t>
-      </w:r>
-      <w:proofErr w:type="spellEnd"/>
-      <w:r>
-        <w:rPr>
-          <w:rFonts w:ascii="Courier New" w:hAnsi="Courier New" w:cs="Courier New"/>
-          <w:color w:val="000000"/>
-          <w:sz w:val="20"/>
-          <w:szCs w:val="20"/>
-        </w:rPr>
-        <w:t xml:space="preserve"> = abs(</w:t>
-      </w:r>
-      <w:proofErr w:type="spellStart"/>
-      <w:r>
-        <w:rPr>
-          <w:rFonts w:ascii="Courier New" w:hAnsi="Courier New" w:cs="Courier New"/>
-          <w:color w:val="000000"/>
-          <w:sz w:val="20"/>
-          <w:szCs w:val="20"/>
-        </w:rPr>
-        <w:t>fftshift</w:t>
-      </w:r>
-      <w:proofErr w:type="spellEnd"/>
-      <w:r>
-        <w:rPr>
-          <w:rFonts w:ascii="Courier New" w:hAnsi="Courier New" w:cs="Courier New"/>
-          <w:color w:val="000000"/>
-          <w:sz w:val="20"/>
-          <w:szCs w:val="20"/>
-        </w:rPr>
-        <w:t>(</w:t>
-      </w:r>
-      <w:proofErr w:type="spellStart"/>
-      <w:r>
-        <w:rPr>
-          <w:rFonts w:ascii="Courier New" w:hAnsi="Courier New" w:cs="Courier New"/>
-          <w:color w:val="000000"/>
-          <w:sz w:val="20"/>
-          <w:szCs w:val="20"/>
-        </w:rPr>
-        <w:t>fft</w:t>
-      </w:r>
-      <w:proofErr w:type="spellEnd"/>
-      <w:r>
-        <w:rPr>
-          <w:rFonts w:ascii="Courier New" w:hAnsi="Courier New" w:cs="Courier New"/>
-          <w:color w:val="000000"/>
-          <w:sz w:val="20"/>
-          <w:szCs w:val="20"/>
-        </w:rPr>
-        <w:t>(</w:t>
-      </w:r>
-      <w:proofErr w:type="spellStart"/>
-      <w:r>
-        <w:rPr>
-          <w:rFonts w:ascii="Courier New" w:hAnsi="Courier New" w:cs="Courier New"/>
-          <w:color w:val="000000"/>
-          <w:sz w:val="20"/>
-          <w:szCs w:val="20"/>
-        </w:rPr>
-        <w:t>signal_x</w:t>
-      </w:r>
-      <w:proofErr w:type="spellEnd"/>
-      <w:r>
-        <w:rPr>
-          <w:rFonts w:ascii="Courier New" w:hAnsi="Courier New" w:cs="Courier New"/>
-          <w:color w:val="000000"/>
-          <w:sz w:val="20"/>
-          <w:szCs w:val="20"/>
-        </w:rPr>
-        <w:t>)))/(length(</w:t>
-      </w:r>
-      <w:proofErr w:type="spellStart"/>
-      <w:r>
-        <w:rPr>
-          <w:rFonts w:ascii="Courier New" w:hAnsi="Courier New" w:cs="Courier New"/>
-          <w:color w:val="000000"/>
-          <w:sz w:val="20"/>
-          <w:szCs w:val="20"/>
-        </w:rPr>
-        <w:t>signal_x</w:t>
-      </w:r>
-      <w:proofErr w:type="spellEnd"/>
-      <w:r>
-        <w:rPr>
-          <w:rFonts w:ascii="Courier New" w:hAnsi="Courier New" w:cs="Courier New"/>
-          <w:color w:val="000000"/>
-          <w:sz w:val="20"/>
-          <w:szCs w:val="20"/>
-        </w:rPr>
-        <w:t>)/2);</w:t>
-      </w:r>
-    </w:p>
-    <w:p>
-      <w:pPr>
-        <w:autoSpaceDE w:val="0"/>
-        <w:autoSpaceDN w:val="0"/>
-        <w:adjustRightInd w:val="0"/>
-        <w:spacing w:after="0" w:line="240" w:lineRule="auto"/>
-        <w:rPr>
-          <w:rFonts w:ascii="Courier New" w:hAnsi="Courier New" w:cs="Courier New"/>
-          <w:sz w:val="24"/>
-          <w:szCs w:val="24"/>
-        </w:rPr>
-      </w:pPr>
-      <w:proofErr w:type="spellStart"/>
-      <w:r>
-        <w:rPr>
-          <w:rFonts w:ascii="Courier New" w:hAnsi="Courier New" w:cs="Courier New"/>
-          <w:color w:val="000000"/>
-          <w:sz w:val="20"/>
-          <w:szCs w:val="20"/>
-        </w:rPr>
-        <w:t>freq</w:t>
-      </w:r>
-      <w:proofErr w:type="spellEnd"/>
-      <w:r>
-        <w:rPr>
-          <w:rFonts w:ascii="Courier New" w:hAnsi="Courier New" w:cs="Courier New"/>
-          <w:color w:val="000000"/>
-          <w:sz w:val="20"/>
-          <w:szCs w:val="20"/>
-        </w:rPr>
-        <w:t xml:space="preserve"> = </w:t>
-      </w:r>
-      <w:proofErr w:type="spellStart"/>
-      <w:r>
-        <w:rPr>
-          <w:rFonts w:ascii="Courier New" w:hAnsi="Courier New" w:cs="Courier New"/>
-          <w:color w:val="000000"/>
-          <w:sz w:val="20"/>
-          <w:szCs w:val="20"/>
-        </w:rPr>
-        <w:t>linspace</w:t>
-      </w:r>
-      <w:proofErr w:type="spellEnd"/>
-      <w:r>
-        <w:rPr>
-          <w:rFonts w:ascii="Courier New" w:hAnsi="Courier New" w:cs="Courier New"/>
-          <w:color w:val="000000"/>
-          <w:sz w:val="20"/>
-          <w:szCs w:val="20"/>
-        </w:rPr>
-        <w:t>(-fs/2, fs/2, length(</w:t>
-      </w:r>
-      <w:proofErr w:type="spellStart"/>
-      <w:r>
-        <w:rPr>
-          <w:rFonts w:ascii="Courier New" w:hAnsi="Courier New" w:cs="Courier New"/>
-          <w:color w:val="000000"/>
-          <w:sz w:val="20"/>
-          <w:szCs w:val="20"/>
-        </w:rPr>
-        <w:t>signal_x</w:t>
-      </w:r>
-      <w:proofErr w:type="spellEnd"/>
-      <w:r>
-        <w:rPr>
-          <w:rFonts w:ascii="Courier New" w:hAnsi="Courier New" w:cs="Courier New"/>
-          <w:color w:val="000000"/>
-          <w:sz w:val="20"/>
-          <w:szCs w:val="20"/>
-        </w:rPr>
-        <w:t>));</w:t>
-      </w:r>
-    </w:p>
-    <w:p>
-      <w:pPr>
-        <w:autoSpaceDE w:val="0"/>
-        <w:autoSpaceDN w:val="0"/>
-        <w:adjustRightInd w:val="0"/>
-        <w:spacing w:after="0" w:line="240" w:lineRule="auto"/>
-        <w:rPr>
-          <w:rFonts w:ascii="Courier New" w:hAnsi="Courier New" w:cs="Courier New"/>
-          <w:sz w:val="24"/>
-          <w:szCs w:val="24"/>
-        </w:rPr>
-      </w:pPr>
-      <w:r>
-        <w:rPr>
-          <w:rFonts w:ascii="Courier New" w:hAnsi="Courier New" w:cs="Courier New"/>
-          <w:color w:val="000000"/>
-          <w:sz w:val="20"/>
-          <w:szCs w:val="20"/>
-        </w:rPr>
-        <w:t>subplot(2,1,2)</w:t>
-      </w:r>
-    </w:p>
-    <w:p>
-      <w:pPr>
-        <w:autoSpaceDE w:val="0"/>
-        <w:autoSpaceDN w:val="0"/>
-        <w:adjustRightInd w:val="0"/>
-        <w:spacing w:after="0" w:line="240" w:lineRule="auto"/>
-        <w:rPr>
-          <w:rFonts w:ascii="Courier New" w:hAnsi="Courier New" w:cs="Courier New"/>
-          <w:sz w:val="24"/>
-          <w:szCs w:val="24"/>
-        </w:rPr>
-      </w:pPr>
-      <w:r>
-        <w:rPr>
-          <w:rFonts w:ascii="Courier New" w:hAnsi="Courier New" w:cs="Courier New"/>
-          <w:color w:val="000000"/>
-          <w:sz w:val="20"/>
-          <w:szCs w:val="20"/>
-        </w:rPr>
-        <w:t>bar(</w:t>
-      </w:r>
-      <w:proofErr w:type="spellStart"/>
-      <w:r>
-        <w:rPr>
-          <w:rFonts w:ascii="Courier New" w:hAnsi="Courier New" w:cs="Courier New"/>
-          <w:color w:val="000000"/>
-          <w:sz w:val="20"/>
-          <w:szCs w:val="20"/>
-        </w:rPr>
-        <w:t>freq</w:t>
-      </w:r>
-      <w:proofErr w:type="spellEnd"/>
-      <w:r>
-        <w:rPr>
-          <w:rFonts w:ascii="Courier New" w:hAnsi="Courier New" w:cs="Courier New"/>
-          <w:color w:val="000000"/>
-          <w:sz w:val="20"/>
-          <w:szCs w:val="20"/>
-        </w:rPr>
-        <w:t>, fx,</w:t>
-      </w:r>
-      <w:r>
-        <w:rPr>
-          <w:rFonts w:ascii="Courier New" w:hAnsi="Courier New" w:cs="Courier New"/>
-          <w:color w:val="A020F0"/>
-          <w:sz w:val="20"/>
-          <w:szCs w:val="20"/>
-        </w:rPr>
-        <w:t>'linewidth'</w:t>
-      </w:r>
-      <w:r>
-        <w:rPr>
-          <w:rFonts w:ascii="Courier New" w:hAnsi="Courier New" w:cs="Courier New"/>
-          <w:color w:val="000000"/>
-          <w:sz w:val="20"/>
-          <w:szCs w:val="20"/>
-        </w:rPr>
-        <w:t>,3)</w:t>
-      </w:r>
-    </w:p>
-    <w:p>
-      <w:pPr>
-        <w:autoSpaceDE w:val="0"/>
-        <w:autoSpaceDN w:val="0"/>
-        <w:adjustRightInd w:val="0"/>
-        <w:spacing w:after="0" w:line="240" w:lineRule="auto"/>
-        <w:rPr>
-          <w:rFonts w:ascii="Courier New" w:hAnsi="Courier New" w:cs="Courier New"/>
-          <w:sz w:val="24"/>
-          <w:szCs w:val="24"/>
-        </w:rPr>
-      </w:pPr>
-      <w:r>
-        <w:rPr>
-          <w:rFonts w:ascii="Courier New" w:hAnsi="Courier New" w:cs="Courier New"/>
-          <w:color w:val="000000"/>
-          <w:sz w:val="20"/>
-          <w:szCs w:val="20"/>
-        </w:rPr>
-        <w:t>axis([-20 20 0 30])</w:t>
-      </w:r>
-    </w:p>
-    <w:p>
-      <w:pPr>
-        <w:autoSpaceDE w:val="0"/>
-        <w:autoSpaceDN w:val="0"/>
-        <w:adjustRightInd w:val="0"/>
-        <w:spacing w:after="0" w:line="240" w:lineRule="auto"/>
-        <w:rPr>
-          <w:rFonts w:ascii="Courier New" w:hAnsi="Courier New" w:cs="Courier New"/>
-          <w:sz w:val="24"/>
-          <w:szCs w:val="24"/>
-        </w:rPr>
-      </w:pPr>
-      <w:r>
-        <w:rPr>
-          <w:rFonts w:ascii="Courier New" w:hAnsi="Courier New" w:cs="Courier New"/>
-          <w:color w:val="000000"/>
-          <w:sz w:val="20"/>
-          <w:szCs w:val="20"/>
-        </w:rPr>
-        <w:t>title(</w:t>
-      </w:r>
-      <w:r>
-        <w:rPr>
-          <w:rFonts w:ascii="Courier New" w:hAnsi="Courier New" w:cs="Courier New"/>
-          <w:color w:val="A020F0"/>
-          <w:sz w:val="20"/>
-          <w:szCs w:val="20"/>
-        </w:rPr>
-        <w:t>'Frequency-Domain Representation of signal x'</w:t>
-      </w:r>
-      <w:r>
-        <w:rPr>
-          <w:rFonts w:ascii="Courier New" w:hAnsi="Courier New" w:cs="Courier New"/>
-          <w:color w:val="000000"/>
-          <w:sz w:val="20"/>
-          <w:szCs w:val="20"/>
-        </w:rPr>
-        <w:t>)</w:t>
-      </w:r>
-    </w:p>
-    <w:p>
-      <w:pPr>
-        <w:autoSpaceDE w:val="0"/>
-        <w:autoSpaceDN w:val="0"/>
-        <w:adjustRightInd w:val="0"/>
-        <w:spacing w:after="0" w:line="240" w:lineRule="auto"/>
-        <w:rPr>
-          <w:rFonts w:ascii="Courier New" w:hAnsi="Courier New" w:cs="Courier New"/>
-          <w:sz w:val="24"/>
-          <w:szCs w:val="24"/>
-        </w:rPr>
-      </w:pPr>
-      <w:proofErr w:type="spellStart"/>
-      <w:r>
-        <w:rPr>
-          <w:rFonts w:ascii="Courier New" w:hAnsi="Courier New" w:cs="Courier New"/>
-          <w:color w:val="000000"/>
-          <w:sz w:val="20"/>
-          <w:szCs w:val="20"/>
-        </w:rPr>
-        <w:t>xlabel</w:t>
-      </w:r>
-      <w:proofErr w:type="spellEnd"/>
-      <w:r>
-        <w:rPr>
-          <w:rFonts w:ascii="Courier New" w:hAnsi="Courier New" w:cs="Courier New"/>
-          <w:color w:val="000000"/>
-          <w:sz w:val="20"/>
-          <w:szCs w:val="20"/>
-        </w:rPr>
-        <w:t>(</w:t>
-      </w:r>
-      <w:r>
-        <w:rPr>
-          <w:rFonts w:ascii="Courier New" w:hAnsi="Courier New" w:cs="Courier New"/>
-          <w:color w:val="A020F0"/>
-          <w:sz w:val="20"/>
-          <w:szCs w:val="20"/>
-        </w:rPr>
-        <w:t>'Frequency (Hz)'</w:t>
-      </w:r>
-      <w:r>
-        <w:rPr>
-          <w:rFonts w:ascii="Courier New" w:hAnsi="Courier New" w:cs="Courier New"/>
-          <w:color w:val="000000"/>
-          <w:sz w:val="20"/>
-          <w:szCs w:val="20"/>
-        </w:rPr>
-        <w:t>)</w:t>
-      </w:r>
-    </w:p>
-    <w:p>
-      <w:pPr>
-        <w:autoSpaceDE w:val="0"/>
-        <w:autoSpaceDN w:val="0"/>
-        <w:adjustRightInd w:val="0"/>
-        <w:spacing w:after="0" w:line="240" w:lineRule="auto"/>
-        <w:rPr>
-          <w:rFonts w:ascii="Courier New" w:hAnsi="Courier New" w:cs="Courier New"/>
-          <w:sz w:val="24"/>
-          <w:szCs w:val="24"/>
-        </w:rPr>
-      </w:pPr>
-      <w:proofErr w:type="spellStart"/>
-      <w:r>
-        <w:rPr>
-          <w:rFonts w:ascii="Courier New" w:hAnsi="Courier New" w:cs="Courier New"/>
-          <w:color w:val="000000"/>
-          <w:sz w:val="20"/>
-          <w:szCs w:val="20"/>
-        </w:rPr>
-        <w:t>ylabel</w:t>
-      </w:r>
-      <w:proofErr w:type="spellEnd"/>
-      <w:r>
-        <w:rPr>
-          <w:rFonts w:ascii="Courier New" w:hAnsi="Courier New" w:cs="Courier New"/>
-          <w:color w:val="000000"/>
-          <w:sz w:val="20"/>
-          <w:szCs w:val="20"/>
-        </w:rPr>
-        <w:t>(</w:t>
+      <w:r>
+        <w:rPr>
+          <w:rFonts w:ascii="Courier New" w:hAnsi="Courier New" w:cs="Courier New"/>
+          <w:color w:val="000000"/>
+          <w:sz w:val="20"/>
+          <w:szCs w:val="20"/>
+        </w:rPr>
+        <w:t>ylabel(</w:t>
       </w:r>
       <w:r>
         <w:rPr>
@@ -2441,7 +2183,7 @@
           <w:szCs w:val="32"/>
           <w:u w:val="single"/>
         </w:rPr>
-        <w:t>Performance</w:t>
+        <w:t>Performance Task (a</w:t>
       </w:r>
       <w:r>
         <w:rPr>
@@ -2451,269 +2193,843 @@
           <w:szCs w:val="32"/>
           <w:u w:val="single"/>
         </w:rPr>
+        <w:t>)</w:t>
+      </w:r>
+    </w:p>
+    <w:p>
+      <w:pPr>
+        <w:spacing w:after="0" w:line="240" w:lineRule="auto"/>
+        <w:contextualSpacing/>
+        <w:rPr>
+          <w:rFonts w:ascii="Times New Roman" w:hAnsi="Times New Roman" w:cs="Times New Roman"/>
+          <w:b/>
+          <w:sz w:val="32"/>
+          <w:szCs w:val="32"/>
+        </w:rPr>
+      </w:pPr>
+    </w:p>
+    <w:p>
+      <w:pPr>
+        <w:spacing w:after="0" w:line="240" w:lineRule="auto"/>
+        <w:contextualSpacing/>
+        <w:rPr>
+          <w:rFonts w:ascii="Times New Roman" w:hAnsi="Times New Roman" w:cs="Times New Roman"/>
+          <w:b/>
+          <w:sz w:val="32"/>
+          <w:szCs w:val="32"/>
+        </w:rPr>
+      </w:pPr>
+    </w:p>
+    <w:p>
+      <w:pPr>
+        <w:autoSpaceDE w:val="0"/>
+        <w:autoSpaceDN w:val="0"/>
+        <w:adjustRightInd w:val="0"/>
+        <w:spacing w:after="0" w:line="240" w:lineRule="auto"/>
+        <w:rPr>
+          <w:rFonts w:ascii="Courier New" w:hAnsi="Courier New" w:cs="Courier New"/>
+          <w:sz w:val="24"/>
+          <w:szCs w:val="24"/>
+        </w:rPr>
+      </w:pPr>
+      <w:r>
+        <w:rPr>
+          <w:rFonts w:ascii="Courier New" w:hAnsi="Courier New" w:cs="Courier New"/>
+          <w:color w:val="228B22"/>
+          <w:sz w:val="20"/>
+          <w:szCs w:val="20"/>
+        </w:rPr>
+        <w:t>%ID: 19-41468-3</w:t>
+      </w:r>
+    </w:p>
+    <w:p>
+      <w:pPr>
+        <w:autoSpaceDE w:val="0"/>
+        <w:autoSpaceDN w:val="0"/>
+        <w:adjustRightInd w:val="0"/>
+        <w:spacing w:after="0" w:line="240" w:lineRule="auto"/>
+        <w:rPr>
+          <w:rFonts w:ascii="Courier New" w:hAnsi="Courier New" w:cs="Courier New"/>
+          <w:sz w:val="24"/>
+          <w:szCs w:val="24"/>
+        </w:rPr>
+      </w:pPr>
+      <w:r>
+        <w:rPr>
+          <w:rFonts w:ascii="Courier New" w:hAnsi="Courier New" w:cs="Courier New"/>
+          <w:color w:val="000000"/>
+          <w:sz w:val="20"/>
+          <w:szCs w:val="20"/>
+        </w:rPr>
+        <w:t>A = 1;</w:t>
+      </w:r>
+    </w:p>
+    <w:p>
+      <w:pPr>
+        <w:autoSpaceDE w:val="0"/>
+        <w:autoSpaceDN w:val="0"/>
+        <w:adjustRightInd w:val="0"/>
+        <w:spacing w:after="0" w:line="240" w:lineRule="auto"/>
+        <w:rPr>
+          <w:rFonts w:ascii="Courier New" w:hAnsi="Courier New" w:cs="Courier New"/>
+          <w:sz w:val="24"/>
+          <w:szCs w:val="24"/>
+        </w:rPr>
+      </w:pPr>
+      <w:r>
+        <w:rPr>
+          <w:rFonts w:ascii="Courier New" w:hAnsi="Courier New" w:cs="Courier New"/>
+          <w:color w:val="000000"/>
+          <w:sz w:val="20"/>
+          <w:szCs w:val="20"/>
+        </w:rPr>
+        <w:t>B = 9;</w:t>
+      </w:r>
+    </w:p>
+    <w:p>
+      <w:pPr>
+        <w:autoSpaceDE w:val="0"/>
+        <w:autoSpaceDN w:val="0"/>
+        <w:adjustRightInd w:val="0"/>
+        <w:spacing w:after="0" w:line="240" w:lineRule="auto"/>
+        <w:rPr>
+          <w:rFonts w:ascii="Courier New" w:hAnsi="Courier New" w:cs="Courier New"/>
+          <w:sz w:val="24"/>
+          <w:szCs w:val="24"/>
+        </w:rPr>
+      </w:pPr>
+      <w:r>
+        <w:rPr>
+          <w:rFonts w:ascii="Courier New" w:hAnsi="Courier New" w:cs="Courier New"/>
+          <w:color w:val="000000"/>
+          <w:sz w:val="20"/>
+          <w:szCs w:val="20"/>
+        </w:rPr>
+        <w:t>C = 4;</w:t>
+      </w:r>
+    </w:p>
+    <w:p>
+      <w:pPr>
+        <w:autoSpaceDE w:val="0"/>
+        <w:autoSpaceDN w:val="0"/>
+        <w:adjustRightInd w:val="0"/>
+        <w:spacing w:after="0" w:line="240" w:lineRule="auto"/>
+        <w:rPr>
+          <w:rFonts w:ascii="Courier New" w:hAnsi="Courier New" w:cs="Courier New"/>
+          <w:sz w:val="24"/>
+          <w:szCs w:val="24"/>
+        </w:rPr>
+      </w:pPr>
+      <w:r>
+        <w:rPr>
+          <w:rFonts w:ascii="Courier New" w:hAnsi="Courier New" w:cs="Courier New"/>
+          <w:color w:val="000000"/>
+          <w:sz w:val="20"/>
+          <w:szCs w:val="20"/>
+        </w:rPr>
+        <w:t>D = 1;</w:t>
+      </w:r>
+    </w:p>
+    <w:p>
+      <w:pPr>
+        <w:autoSpaceDE w:val="0"/>
+        <w:autoSpaceDN w:val="0"/>
+        <w:adjustRightInd w:val="0"/>
+        <w:spacing w:after="0" w:line="240" w:lineRule="auto"/>
+        <w:rPr>
+          <w:rFonts w:ascii="Courier New" w:hAnsi="Courier New" w:cs="Courier New"/>
+          <w:sz w:val="24"/>
+          <w:szCs w:val="24"/>
+        </w:rPr>
+      </w:pPr>
+      <w:r>
+        <w:rPr>
+          <w:rFonts w:ascii="Courier New" w:hAnsi="Courier New" w:cs="Courier New"/>
+          <w:color w:val="000000"/>
+          <w:sz w:val="20"/>
+          <w:szCs w:val="20"/>
+        </w:rPr>
+        <w:t>E = 4;</w:t>
+      </w:r>
+    </w:p>
+    <w:p>
+      <w:pPr>
+        <w:autoSpaceDE w:val="0"/>
+        <w:autoSpaceDN w:val="0"/>
+        <w:adjustRightInd w:val="0"/>
+        <w:spacing w:after="0" w:line="240" w:lineRule="auto"/>
+        <w:rPr>
+          <w:rFonts w:ascii="Courier New" w:hAnsi="Courier New" w:cs="Courier New"/>
+          <w:sz w:val="24"/>
+          <w:szCs w:val="24"/>
+        </w:rPr>
+      </w:pPr>
+      <w:r>
+        <w:rPr>
+          <w:rFonts w:ascii="Courier New" w:hAnsi="Courier New" w:cs="Courier New"/>
+          <w:color w:val="000000"/>
+          <w:sz w:val="20"/>
+          <w:szCs w:val="20"/>
+        </w:rPr>
+        <w:t>F = 6;</w:t>
+      </w:r>
+    </w:p>
+    <w:p>
+      <w:pPr>
+        <w:autoSpaceDE w:val="0"/>
+        <w:autoSpaceDN w:val="0"/>
+        <w:adjustRightInd w:val="0"/>
+        <w:spacing w:after="0" w:line="240" w:lineRule="auto"/>
+        <w:rPr>
+          <w:rFonts w:ascii="Courier New" w:hAnsi="Courier New" w:cs="Courier New"/>
+          <w:sz w:val="24"/>
+          <w:szCs w:val="24"/>
+        </w:rPr>
+      </w:pPr>
+      <w:r>
+        <w:rPr>
+          <w:rFonts w:ascii="Courier New" w:hAnsi="Courier New" w:cs="Courier New"/>
+          <w:color w:val="000000"/>
+          <w:sz w:val="20"/>
+          <w:szCs w:val="20"/>
+        </w:rPr>
+        <w:t>G = 8;</w:t>
+      </w:r>
+    </w:p>
+    <w:p>
+      <w:pPr>
+        <w:autoSpaceDE w:val="0"/>
+        <w:autoSpaceDN w:val="0"/>
+        <w:adjustRightInd w:val="0"/>
+        <w:spacing w:after="0" w:line="240" w:lineRule="auto"/>
+        <w:rPr>
+          <w:rFonts w:ascii="Courier New" w:hAnsi="Courier New" w:cs="Courier New"/>
+          <w:sz w:val="24"/>
+          <w:szCs w:val="24"/>
+        </w:rPr>
+      </w:pPr>
+      <w:r>
+        <w:rPr>
+          <w:rFonts w:ascii="Courier New" w:hAnsi="Courier New" w:cs="Courier New"/>
+          <w:color w:val="000000"/>
+          <w:sz w:val="20"/>
+          <w:szCs w:val="20"/>
+        </w:rPr>
+        <w:t>H = 3;</w:t>
+      </w:r>
+    </w:p>
+    <w:p>
+      <w:pPr>
+        <w:autoSpaceDE w:val="0"/>
+        <w:autoSpaceDN w:val="0"/>
+        <w:adjustRightInd w:val="0"/>
+        <w:spacing w:after="0" w:line="240" w:lineRule="auto"/>
+        <w:rPr>
+          <w:rFonts w:ascii="Courier New" w:hAnsi="Courier New" w:cs="Courier New"/>
+          <w:sz w:val="24"/>
+          <w:szCs w:val="24"/>
+        </w:rPr>
+      </w:pPr>
+      <w:r>
+        <w:rPr>
+          <w:rFonts w:ascii="Courier New" w:hAnsi="Courier New" w:cs="Courier New"/>
+          <w:color w:val="000000"/>
+          <w:sz w:val="20"/>
+          <w:szCs w:val="20"/>
+        </w:rPr>
         <w:t xml:space="preserve"> </w:t>
       </w:r>
-      <w:r>
-        <w:rPr>
-          <w:rFonts w:ascii="Times New Roman" w:hAnsi="Times New Roman" w:cs="Times New Roman"/>
-          <w:b/>
-          <w:sz w:val="32"/>
-          <w:szCs w:val="32"/>
-          <w:u w:val="single"/>
-        </w:rPr>
-        <w:t>T</w:t>
-      </w:r>
-      <w:r>
-        <w:rPr>
-          <w:rFonts w:ascii="Times New Roman" w:hAnsi="Times New Roman" w:cs="Times New Roman"/>
-          <w:b/>
-          <w:sz w:val="32"/>
-          <w:szCs w:val="32"/>
-          <w:u w:val="single"/>
-        </w:rPr>
-        <w:t xml:space="preserve">ask </w:t>
-      </w:r>
-      <w:r>
-        <w:rPr>
-          <w:rFonts w:ascii="Times New Roman" w:hAnsi="Times New Roman" w:cs="Times New Roman"/>
-          <w:b/>
-          <w:sz w:val="32"/>
-          <w:szCs w:val="32"/>
-          <w:u w:val="single"/>
-        </w:rPr>
-        <w:t>(a</w:t>
-      </w:r>
-      <w:r>
-        <w:rPr>
-          <w:rFonts w:ascii="Times New Roman" w:hAnsi="Times New Roman" w:cs="Times New Roman"/>
-          <w:b/>
-          <w:sz w:val="32"/>
-          <w:szCs w:val="32"/>
-          <w:u w:val="single"/>
+    </w:p>
+    <w:p>
+      <w:pPr>
+        <w:autoSpaceDE w:val="0"/>
+        <w:autoSpaceDN w:val="0"/>
+        <w:adjustRightInd w:val="0"/>
+        <w:spacing w:after="0" w:line="240" w:lineRule="auto"/>
+        <w:rPr>
+          <w:rFonts w:ascii="Courier New" w:hAnsi="Courier New" w:cs="Courier New"/>
+          <w:sz w:val="24"/>
+          <w:szCs w:val="24"/>
+        </w:rPr>
+      </w:pPr>
+      <w:r>
+        <w:rPr>
+          <w:rFonts w:ascii="Courier New" w:hAnsi="Courier New" w:cs="Courier New"/>
+          <w:color w:val="000000"/>
+          <w:sz w:val="20"/>
+          <w:szCs w:val="20"/>
+        </w:rPr>
+        <w:t xml:space="preserve">a1 = A+C+1; </w:t>
+      </w:r>
+      <w:r>
+        <w:rPr>
+          <w:rFonts w:ascii="Courier New" w:hAnsi="Courier New" w:cs="Courier New"/>
+          <w:color w:val="228B22"/>
+          <w:sz w:val="20"/>
+          <w:szCs w:val="20"/>
+        </w:rPr>
+        <w:t>%a1 = 6</w:t>
+      </w:r>
+    </w:p>
+    <w:p>
+      <w:pPr>
+        <w:autoSpaceDE w:val="0"/>
+        <w:autoSpaceDN w:val="0"/>
+        <w:adjustRightInd w:val="0"/>
+        <w:spacing w:after="0" w:line="240" w:lineRule="auto"/>
+        <w:rPr>
+          <w:rFonts w:ascii="Courier New" w:hAnsi="Courier New" w:cs="Courier New"/>
+          <w:sz w:val="24"/>
+          <w:szCs w:val="24"/>
+        </w:rPr>
+      </w:pPr>
+      <w:r>
+        <w:rPr>
+          <w:rFonts w:ascii="Courier New" w:hAnsi="Courier New" w:cs="Courier New"/>
+          <w:color w:val="000000"/>
+          <w:sz w:val="20"/>
+          <w:szCs w:val="20"/>
+        </w:rPr>
+        <w:t xml:space="preserve">a2 = A+D+2; </w:t>
+      </w:r>
+      <w:r>
+        <w:rPr>
+          <w:rFonts w:ascii="Courier New" w:hAnsi="Courier New" w:cs="Courier New"/>
+          <w:color w:val="228B22"/>
+          <w:sz w:val="20"/>
+          <w:szCs w:val="20"/>
+        </w:rPr>
+        <w:t>%a2 = 4</w:t>
+      </w:r>
+    </w:p>
+    <w:p>
+      <w:pPr>
+        <w:autoSpaceDE w:val="0"/>
+        <w:autoSpaceDN w:val="0"/>
+        <w:adjustRightInd w:val="0"/>
+        <w:spacing w:after="0" w:line="240" w:lineRule="auto"/>
+        <w:rPr>
+          <w:rFonts w:ascii="Courier New" w:hAnsi="Courier New" w:cs="Courier New"/>
+          <w:sz w:val="24"/>
+          <w:szCs w:val="24"/>
+        </w:rPr>
+      </w:pPr>
+      <w:r>
+        <w:rPr>
+          <w:rFonts w:ascii="Courier New" w:hAnsi="Courier New" w:cs="Courier New"/>
+          <w:color w:val="000000"/>
+          <w:sz w:val="20"/>
+          <w:szCs w:val="20"/>
+        </w:rPr>
+        <w:t xml:space="preserve">a3 = A+E+1; </w:t>
+      </w:r>
+      <w:r>
+        <w:rPr>
+          <w:rFonts w:ascii="Courier New" w:hAnsi="Courier New" w:cs="Courier New"/>
+          <w:color w:val="228B22"/>
+          <w:sz w:val="20"/>
+          <w:szCs w:val="20"/>
+        </w:rPr>
+        <w:t>%a3 = 6</w:t>
+      </w:r>
+    </w:p>
+    <w:p>
+      <w:pPr>
+        <w:autoSpaceDE w:val="0"/>
+        <w:autoSpaceDN w:val="0"/>
+        <w:adjustRightInd w:val="0"/>
+        <w:spacing w:after="0" w:line="240" w:lineRule="auto"/>
+        <w:rPr>
+          <w:rFonts w:ascii="Courier New" w:hAnsi="Courier New" w:cs="Courier New"/>
+          <w:sz w:val="24"/>
+          <w:szCs w:val="24"/>
+        </w:rPr>
+      </w:pPr>
+      <w:r>
+        <w:rPr>
+          <w:rFonts w:ascii="Courier New" w:hAnsi="Courier New" w:cs="Courier New"/>
+          <w:color w:val="000000"/>
+          <w:sz w:val="20"/>
+          <w:szCs w:val="20"/>
+        </w:rPr>
+        <w:t xml:space="preserve">f1 = A+E+1; </w:t>
+      </w:r>
+      <w:r>
+        <w:rPr>
+          <w:rFonts w:ascii="Courier New" w:hAnsi="Courier New" w:cs="Courier New"/>
+          <w:color w:val="228B22"/>
+          <w:sz w:val="20"/>
+          <w:szCs w:val="20"/>
+        </w:rPr>
+        <w:t>%f1 = 6</w:t>
+      </w:r>
+    </w:p>
+    <w:p>
+      <w:pPr>
+        <w:autoSpaceDE w:val="0"/>
+        <w:autoSpaceDN w:val="0"/>
+        <w:adjustRightInd w:val="0"/>
+        <w:spacing w:after="0" w:line="240" w:lineRule="auto"/>
+        <w:rPr>
+          <w:rFonts w:ascii="Courier New" w:hAnsi="Courier New" w:cs="Courier New"/>
+          <w:sz w:val="24"/>
+          <w:szCs w:val="24"/>
+        </w:rPr>
+      </w:pPr>
+      <w:r>
+        <w:rPr>
+          <w:rFonts w:ascii="Courier New" w:hAnsi="Courier New" w:cs="Courier New"/>
+          <w:color w:val="000000"/>
+          <w:sz w:val="20"/>
+          <w:szCs w:val="20"/>
+        </w:rPr>
+        <w:t xml:space="preserve">f2 = A+D+2; </w:t>
+      </w:r>
+      <w:r>
+        <w:rPr>
+          <w:rFonts w:ascii="Courier New" w:hAnsi="Courier New" w:cs="Courier New"/>
+          <w:color w:val="228B22"/>
+          <w:sz w:val="20"/>
+          <w:szCs w:val="20"/>
+        </w:rPr>
+        <w:t>%f2 = 4</w:t>
+      </w:r>
+    </w:p>
+    <w:p>
+      <w:pPr>
+        <w:autoSpaceDE w:val="0"/>
+        <w:autoSpaceDN w:val="0"/>
+        <w:adjustRightInd w:val="0"/>
+        <w:spacing w:after="0" w:line="240" w:lineRule="auto"/>
+        <w:rPr>
+          <w:rFonts w:ascii="Courier New" w:hAnsi="Courier New" w:cs="Courier New"/>
+          <w:sz w:val="24"/>
+          <w:szCs w:val="24"/>
+        </w:rPr>
+      </w:pPr>
+      <w:r>
+        <w:rPr>
+          <w:rFonts w:ascii="Courier New" w:hAnsi="Courier New" w:cs="Courier New"/>
+          <w:color w:val="000000"/>
+          <w:sz w:val="20"/>
+          <w:szCs w:val="20"/>
+        </w:rPr>
+        <w:t xml:space="preserve">f3 = A+C+1; </w:t>
+      </w:r>
+      <w:r>
+        <w:rPr>
+          <w:rFonts w:ascii="Courier New" w:hAnsi="Courier New" w:cs="Courier New"/>
+          <w:color w:val="228B22"/>
+          <w:sz w:val="20"/>
+          <w:szCs w:val="20"/>
+        </w:rPr>
+        <w:t>%f3 = 6</w:t>
+      </w:r>
+    </w:p>
+    <w:p>
+      <w:pPr>
+        <w:autoSpaceDE w:val="0"/>
+        <w:autoSpaceDN w:val="0"/>
+        <w:adjustRightInd w:val="0"/>
+        <w:spacing w:after="0" w:line="240" w:lineRule="auto"/>
+        <w:rPr>
+          <w:rFonts w:ascii="Courier New" w:hAnsi="Courier New" w:cs="Courier New"/>
+          <w:sz w:val="24"/>
+          <w:szCs w:val="24"/>
+        </w:rPr>
+      </w:pPr>
+      <w:r>
+        <w:rPr>
+          <w:rFonts w:ascii="Courier New" w:hAnsi="Courier New" w:cs="Courier New"/>
+          <w:color w:val="228B22"/>
+          <w:sz w:val="20"/>
+          <w:szCs w:val="20"/>
+        </w:rPr>
+        <w:t xml:space="preserve"> </w:t>
+      </w:r>
+    </w:p>
+    <w:p>
+      <w:pPr>
+        <w:autoSpaceDE w:val="0"/>
+        <w:autoSpaceDN w:val="0"/>
+        <w:adjustRightInd w:val="0"/>
+        <w:spacing w:after="0" w:line="240" w:lineRule="auto"/>
+        <w:rPr>
+          <w:rFonts w:ascii="Courier New" w:hAnsi="Courier New" w:cs="Courier New"/>
+          <w:sz w:val="24"/>
+          <w:szCs w:val="24"/>
+        </w:rPr>
+      </w:pPr>
+      <w:r>
+        <w:rPr>
+          <w:rFonts w:ascii="Courier New" w:hAnsi="Courier New" w:cs="Courier New"/>
+          <w:color w:val="000000"/>
+          <w:sz w:val="20"/>
+          <w:szCs w:val="20"/>
+        </w:rPr>
+        <w:t>fs = 1000;</w:t>
+      </w:r>
+    </w:p>
+    <w:p>
+      <w:pPr>
+        <w:autoSpaceDE w:val="0"/>
+        <w:autoSpaceDN w:val="0"/>
+        <w:adjustRightInd w:val="0"/>
+        <w:spacing w:after="0" w:line="240" w:lineRule="auto"/>
+        <w:rPr>
+          <w:rFonts w:ascii="Courier New" w:hAnsi="Courier New" w:cs="Courier New"/>
+          <w:sz w:val="24"/>
+          <w:szCs w:val="24"/>
+        </w:rPr>
+      </w:pPr>
+      <w:r>
+        <w:rPr>
+          <w:rFonts w:ascii="Courier New" w:hAnsi="Courier New" w:cs="Courier New"/>
+          <w:color w:val="000000"/>
+          <w:sz w:val="20"/>
+          <w:szCs w:val="20"/>
+        </w:rPr>
+        <w:t>t = 0:1/fs:1;</w:t>
+      </w:r>
+    </w:p>
+    <w:p>
+      <w:pPr>
+        <w:autoSpaceDE w:val="0"/>
+        <w:autoSpaceDN w:val="0"/>
+        <w:adjustRightInd w:val="0"/>
+        <w:spacing w:after="0" w:line="240" w:lineRule="auto"/>
+        <w:rPr>
+          <w:rFonts w:ascii="Courier New" w:hAnsi="Courier New" w:cs="Courier New"/>
+          <w:sz w:val="24"/>
+          <w:szCs w:val="24"/>
+        </w:rPr>
+      </w:pPr>
+      <w:r>
+        <w:rPr>
+          <w:rFonts w:ascii="Courier New" w:hAnsi="Courier New" w:cs="Courier New"/>
+          <w:color w:val="000000"/>
+          <w:sz w:val="20"/>
+          <w:szCs w:val="20"/>
+        </w:rPr>
+        <w:t xml:space="preserve"> </w:t>
+      </w:r>
+    </w:p>
+    <w:p>
+      <w:pPr>
+        <w:autoSpaceDE w:val="0"/>
+        <w:autoSpaceDN w:val="0"/>
+        <w:adjustRightInd w:val="0"/>
+        <w:spacing w:after="0" w:line="240" w:lineRule="auto"/>
+        <w:rPr>
+          <w:rFonts w:ascii="Courier New" w:hAnsi="Courier New" w:cs="Courier New"/>
+          <w:sz w:val="24"/>
+          <w:szCs w:val="24"/>
+        </w:rPr>
+      </w:pPr>
+      <w:r>
+        <w:rPr>
+          <w:rFonts w:ascii="Courier New" w:hAnsi="Courier New" w:cs="Courier New"/>
+          <w:color w:val="000000"/>
+          <w:sz w:val="20"/>
+          <w:szCs w:val="20"/>
+        </w:rPr>
+        <w:t>x1 = a1*cos(2*pi*f1*t);</w:t>
+      </w:r>
+    </w:p>
+    <w:p>
+      <w:pPr>
+        <w:autoSpaceDE w:val="0"/>
+        <w:autoSpaceDN w:val="0"/>
+        <w:adjustRightInd w:val="0"/>
+        <w:spacing w:after="0" w:line="240" w:lineRule="auto"/>
+        <w:rPr>
+          <w:rFonts w:ascii="Courier New" w:hAnsi="Courier New" w:cs="Courier New"/>
+          <w:sz w:val="24"/>
+          <w:szCs w:val="24"/>
+        </w:rPr>
+      </w:pPr>
+      <w:r>
+        <w:rPr>
+          <w:rFonts w:ascii="Courier New" w:hAnsi="Courier New" w:cs="Courier New"/>
+          <w:color w:val="000000"/>
+          <w:sz w:val="20"/>
+          <w:szCs w:val="20"/>
+        </w:rPr>
+        <w:t>x2 = a2*sin(2*pi*f2*t);</w:t>
+      </w:r>
+    </w:p>
+    <w:p>
+      <w:pPr>
+        <w:autoSpaceDE w:val="0"/>
+        <w:autoSpaceDN w:val="0"/>
+        <w:adjustRightInd w:val="0"/>
+        <w:spacing w:after="0" w:line="240" w:lineRule="auto"/>
+        <w:rPr>
+          <w:rFonts w:ascii="Courier New" w:hAnsi="Courier New" w:cs="Courier New"/>
+          <w:sz w:val="24"/>
+          <w:szCs w:val="24"/>
+        </w:rPr>
+      </w:pPr>
+      <w:r>
+        <w:rPr>
+          <w:rFonts w:ascii="Courier New" w:hAnsi="Courier New" w:cs="Courier New"/>
+          <w:color w:val="000000"/>
+          <w:sz w:val="20"/>
+          <w:szCs w:val="20"/>
+        </w:rPr>
+        <w:t>x3 = a3*cos(2*pi*f3*t);</w:t>
+      </w:r>
+    </w:p>
+    <w:p>
+      <w:pPr>
+        <w:autoSpaceDE w:val="0"/>
+        <w:autoSpaceDN w:val="0"/>
+        <w:adjustRightInd w:val="0"/>
+        <w:spacing w:after="0" w:line="240" w:lineRule="auto"/>
+        <w:rPr>
+          <w:rFonts w:ascii="Courier New" w:hAnsi="Courier New" w:cs="Courier New"/>
+          <w:sz w:val="24"/>
+          <w:szCs w:val="24"/>
+        </w:rPr>
+      </w:pPr>
+      <w:r>
+        <w:rPr>
+          <w:rFonts w:ascii="Courier New" w:hAnsi="Courier New" w:cs="Courier New"/>
+          <w:color w:val="000000"/>
+          <w:sz w:val="20"/>
+          <w:szCs w:val="20"/>
+        </w:rPr>
+        <w:t xml:space="preserve"> </w:t>
+      </w:r>
+    </w:p>
+    <w:p>
+      <w:pPr>
+        <w:autoSpaceDE w:val="0"/>
+        <w:autoSpaceDN w:val="0"/>
+        <w:adjustRightInd w:val="0"/>
+        <w:spacing w:after="0" w:line="240" w:lineRule="auto"/>
+        <w:rPr>
+          <w:rFonts w:ascii="Courier New" w:hAnsi="Courier New" w:cs="Courier New"/>
+          <w:sz w:val="24"/>
+          <w:szCs w:val="24"/>
+        </w:rPr>
+      </w:pPr>
+      <w:r>
+        <w:rPr>
+          <w:rFonts w:ascii="Courier New" w:hAnsi="Courier New" w:cs="Courier New"/>
+          <w:color w:val="000000"/>
+          <w:sz w:val="20"/>
+          <w:szCs w:val="20"/>
+        </w:rPr>
+        <w:t>signal_x = x1+x2+x3;</w:t>
+      </w:r>
+    </w:p>
+    <w:p>
+      <w:pPr>
+        <w:autoSpaceDE w:val="0"/>
+        <w:autoSpaceDN w:val="0"/>
+        <w:adjustRightInd w:val="0"/>
+        <w:spacing w:after="0" w:line="240" w:lineRule="auto"/>
+        <w:rPr>
+          <w:rFonts w:ascii="Courier New" w:hAnsi="Courier New" w:cs="Courier New"/>
+          <w:sz w:val="24"/>
+          <w:szCs w:val="24"/>
+        </w:rPr>
+      </w:pPr>
+      <w:r>
+        <w:rPr>
+          <w:rFonts w:ascii="Courier New" w:hAnsi="Courier New" w:cs="Courier New"/>
+          <w:color w:val="000000"/>
+          <w:sz w:val="20"/>
+          <w:szCs w:val="20"/>
+        </w:rPr>
+        <w:t xml:space="preserve"> </w:t>
+      </w:r>
+    </w:p>
+    <w:p>
+      <w:pPr>
+        <w:autoSpaceDE w:val="0"/>
+        <w:autoSpaceDN w:val="0"/>
+        <w:adjustRightInd w:val="0"/>
+        <w:spacing w:after="0" w:line="240" w:lineRule="auto"/>
+        <w:rPr>
+          <w:rFonts w:ascii="Courier New" w:hAnsi="Courier New" w:cs="Courier New"/>
+          <w:sz w:val="24"/>
+          <w:szCs w:val="24"/>
+        </w:rPr>
+      </w:pPr>
+      <w:r>
+        <w:rPr>
+          <w:rFonts w:ascii="Courier New" w:hAnsi="Courier New" w:cs="Courier New"/>
+          <w:color w:val="000000"/>
+          <w:sz w:val="20"/>
+          <w:szCs w:val="20"/>
+        </w:rPr>
+        <w:t>subplot(2,1,1)</w:t>
+      </w:r>
+    </w:p>
+    <w:p>
+      <w:pPr>
+        <w:autoSpaceDE w:val="0"/>
+        <w:autoSpaceDN w:val="0"/>
+        <w:adjustRightInd w:val="0"/>
+        <w:spacing w:after="0" w:line="240" w:lineRule="auto"/>
+        <w:rPr>
+          <w:rFonts w:ascii="Courier New" w:hAnsi="Courier New" w:cs="Courier New"/>
+          <w:sz w:val="24"/>
+          <w:szCs w:val="24"/>
+        </w:rPr>
+      </w:pPr>
+      <w:r>
+        <w:rPr>
+          <w:rFonts w:ascii="Courier New" w:hAnsi="Courier New" w:cs="Courier New"/>
+          <w:color w:val="000000"/>
+          <w:sz w:val="20"/>
+          <w:szCs w:val="20"/>
+        </w:rPr>
+        <w:t>plot(t,signal_x)</w:t>
+      </w:r>
+    </w:p>
+    <w:p>
+      <w:pPr>
+        <w:autoSpaceDE w:val="0"/>
+        <w:autoSpaceDN w:val="0"/>
+        <w:adjustRightInd w:val="0"/>
+        <w:spacing w:after="0" w:line="240" w:lineRule="auto"/>
+        <w:rPr>
+          <w:rFonts w:ascii="Courier New" w:hAnsi="Courier New" w:cs="Courier New"/>
+          <w:sz w:val="24"/>
+          <w:szCs w:val="24"/>
+        </w:rPr>
+      </w:pPr>
+      <w:r>
+        <w:rPr>
+          <w:rFonts w:ascii="Courier New" w:hAnsi="Courier New" w:cs="Courier New"/>
+          <w:color w:val="000000"/>
+          <w:sz w:val="20"/>
+          <w:szCs w:val="20"/>
+        </w:rPr>
+        <w:t>axis([0 1 -20 20])</w:t>
+      </w:r>
+    </w:p>
+    <w:p>
+      <w:pPr>
+        <w:autoSpaceDE w:val="0"/>
+        <w:autoSpaceDN w:val="0"/>
+        <w:adjustRightInd w:val="0"/>
+        <w:spacing w:after="0" w:line="240" w:lineRule="auto"/>
+        <w:rPr>
+          <w:rFonts w:ascii="Courier New" w:hAnsi="Courier New" w:cs="Courier New"/>
+          <w:sz w:val="24"/>
+          <w:szCs w:val="24"/>
+        </w:rPr>
+      </w:pPr>
+      <w:r>
+        <w:rPr>
+          <w:rFonts w:ascii="Courier New" w:hAnsi="Courier New" w:cs="Courier New"/>
+          <w:color w:val="000000"/>
+          <w:sz w:val="20"/>
+          <w:szCs w:val="20"/>
+        </w:rPr>
+        <w:t>title(</w:t>
+      </w:r>
+      <w:r>
+        <w:rPr>
+          <w:rFonts w:ascii="Courier New" w:hAnsi="Courier New" w:cs="Courier New"/>
+          <w:color w:val="A020F0"/>
+          <w:sz w:val="20"/>
+          <w:szCs w:val="20"/>
+        </w:rPr>
+        <w:t>'Time-Domain Representation of signal x'</w:t>
+      </w:r>
+      <w:r>
+        <w:rPr>
+          <w:rFonts w:ascii="Courier New" w:hAnsi="Courier New" w:cs="Courier New"/>
+          <w:color w:val="000000"/>
+          <w:sz w:val="20"/>
+          <w:szCs w:val="20"/>
         </w:rPr>
         <w:t>)</w:t>
       </w:r>
     </w:p>
     <w:p>
       <w:pPr>
-        <w:spacing w:after="0" w:line="240" w:lineRule="auto"/>
-        <w:contextualSpacing/>
-        <w:rPr>
-          <w:rFonts w:ascii="Times New Roman" w:hAnsi="Times New Roman" w:cs="Times New Roman"/>
-          <w:b/>
-          <w:sz w:val="32"/>
-          <w:szCs w:val="32"/>
-        </w:rPr>
-      </w:pPr>
-    </w:p>
-    <w:p>
-      <w:pPr>
-        <w:spacing w:after="0" w:line="240" w:lineRule="auto"/>
-        <w:contextualSpacing/>
-        <w:rPr>
-          <w:rFonts w:ascii="Times New Roman" w:hAnsi="Times New Roman" w:cs="Times New Roman"/>
-          <w:b/>
-          <w:sz w:val="32"/>
-          <w:szCs w:val="32"/>
-        </w:rPr>
-      </w:pPr>
-    </w:p>
-    <w:p>
-      <w:pPr>
-        <w:autoSpaceDE w:val="0"/>
-        <w:autoSpaceDN w:val="0"/>
-        <w:adjustRightInd w:val="0"/>
-        <w:spacing w:after="0" w:line="240" w:lineRule="auto"/>
-        <w:rPr>
-          <w:rFonts w:ascii="Courier New" w:hAnsi="Courier New" w:cs="Courier New"/>
-          <w:sz w:val="24"/>
-          <w:szCs w:val="24"/>
-        </w:rPr>
-      </w:pPr>
-      <w:r>
-        <w:rPr>
-          <w:rFonts w:ascii="Courier New" w:hAnsi="Courier New" w:cs="Courier New"/>
-          <w:color w:val="228B22"/>
-          <w:sz w:val="20"/>
-          <w:szCs w:val="20"/>
-        </w:rPr>
-        <w:t>%ID: 19-41468-3</w:t>
-      </w:r>
-    </w:p>
-    <w:p>
-      <w:pPr>
-        <w:autoSpaceDE w:val="0"/>
-        <w:autoSpaceDN w:val="0"/>
-        <w:adjustRightInd w:val="0"/>
-        <w:spacing w:after="0" w:line="240" w:lineRule="auto"/>
-        <w:rPr>
-          <w:rFonts w:ascii="Courier New" w:hAnsi="Courier New" w:cs="Courier New"/>
-          <w:sz w:val="24"/>
-          <w:szCs w:val="24"/>
-        </w:rPr>
-      </w:pPr>
-      <w:r>
-        <w:rPr>
-          <w:rFonts w:ascii="Courier New" w:hAnsi="Courier New" w:cs="Courier New"/>
-          <w:color w:val="000000"/>
-          <w:sz w:val="20"/>
-          <w:szCs w:val="20"/>
-        </w:rPr>
-        <w:t>A = 1;</w:t>
-      </w:r>
-    </w:p>
-    <w:p>
-      <w:pPr>
-        <w:autoSpaceDE w:val="0"/>
-        <w:autoSpaceDN w:val="0"/>
-        <w:adjustRightInd w:val="0"/>
-        <w:spacing w:after="0" w:line="240" w:lineRule="auto"/>
-        <w:rPr>
-          <w:rFonts w:ascii="Courier New" w:hAnsi="Courier New" w:cs="Courier New"/>
-          <w:sz w:val="24"/>
-          <w:szCs w:val="24"/>
-        </w:rPr>
-      </w:pPr>
-      <w:r>
-        <w:rPr>
-          <w:rFonts w:ascii="Courier New" w:hAnsi="Courier New" w:cs="Courier New"/>
-          <w:color w:val="000000"/>
-          <w:sz w:val="20"/>
-          <w:szCs w:val="20"/>
-        </w:rPr>
-        <w:t>B = 9;</w:t>
-      </w:r>
-    </w:p>
-    <w:p>
-      <w:pPr>
-        <w:autoSpaceDE w:val="0"/>
-        <w:autoSpaceDN w:val="0"/>
-        <w:adjustRightInd w:val="0"/>
-        <w:spacing w:after="0" w:line="240" w:lineRule="auto"/>
-        <w:rPr>
-          <w:rFonts w:ascii="Courier New" w:hAnsi="Courier New" w:cs="Courier New"/>
-          <w:sz w:val="24"/>
-          <w:szCs w:val="24"/>
-        </w:rPr>
-      </w:pPr>
-      <w:r>
-        <w:rPr>
-          <w:rFonts w:ascii="Courier New" w:hAnsi="Courier New" w:cs="Courier New"/>
-          <w:color w:val="000000"/>
-          <w:sz w:val="20"/>
-          <w:szCs w:val="20"/>
-        </w:rPr>
-        <w:t>C = 4;</w:t>
-      </w:r>
-    </w:p>
-    <w:p>
-      <w:pPr>
-        <w:autoSpaceDE w:val="0"/>
-        <w:autoSpaceDN w:val="0"/>
-        <w:adjustRightInd w:val="0"/>
-        <w:spacing w:after="0" w:line="240" w:lineRule="auto"/>
-        <w:rPr>
-          <w:rFonts w:ascii="Courier New" w:hAnsi="Courier New" w:cs="Courier New"/>
-          <w:sz w:val="24"/>
-          <w:szCs w:val="24"/>
-        </w:rPr>
-      </w:pPr>
-      <w:r>
-        <w:rPr>
-          <w:rFonts w:ascii="Courier New" w:hAnsi="Courier New" w:cs="Courier New"/>
-          <w:color w:val="000000"/>
-          <w:sz w:val="20"/>
-          <w:szCs w:val="20"/>
-        </w:rPr>
-        <w:t>D = 1;</w:t>
-      </w:r>
-    </w:p>
-    <w:p>
-      <w:pPr>
-        <w:autoSpaceDE w:val="0"/>
-        <w:autoSpaceDN w:val="0"/>
-        <w:adjustRightInd w:val="0"/>
-        <w:spacing w:after="0" w:line="240" w:lineRule="auto"/>
-        <w:rPr>
-          <w:rFonts w:ascii="Courier New" w:hAnsi="Courier New" w:cs="Courier New"/>
-          <w:sz w:val="24"/>
-          <w:szCs w:val="24"/>
-        </w:rPr>
-      </w:pPr>
-      <w:r>
-        <w:rPr>
-          <w:rFonts w:ascii="Courier New" w:hAnsi="Courier New" w:cs="Courier New"/>
-          <w:color w:val="000000"/>
-          <w:sz w:val="20"/>
-          <w:szCs w:val="20"/>
-        </w:rPr>
-        <w:t>E = 4;</w:t>
-      </w:r>
-    </w:p>
-    <w:p>
-      <w:pPr>
-        <w:autoSpaceDE w:val="0"/>
-        <w:autoSpaceDN w:val="0"/>
-        <w:adjustRightInd w:val="0"/>
-        <w:spacing w:after="0" w:line="240" w:lineRule="auto"/>
-        <w:rPr>
-          <w:rFonts w:ascii="Courier New" w:hAnsi="Courier New" w:cs="Courier New"/>
-          <w:sz w:val="24"/>
-          <w:szCs w:val="24"/>
-        </w:rPr>
-      </w:pPr>
-      <w:r>
-        <w:rPr>
-          <w:rFonts w:ascii="Courier New" w:hAnsi="Courier New" w:cs="Courier New"/>
-          <w:color w:val="000000"/>
-          <w:sz w:val="20"/>
-          <w:szCs w:val="20"/>
-        </w:rPr>
-        <w:t>F = 6;</w:t>
-      </w:r>
-    </w:p>
-    <w:p>
-      <w:pPr>
-        <w:autoSpaceDE w:val="0"/>
-        <w:autoSpaceDN w:val="0"/>
-        <w:adjustRightInd w:val="0"/>
-        <w:spacing w:after="0" w:line="240" w:lineRule="auto"/>
-        <w:rPr>
-          <w:rFonts w:ascii="Courier New" w:hAnsi="Courier New" w:cs="Courier New"/>
-          <w:sz w:val="24"/>
-          <w:szCs w:val="24"/>
-        </w:rPr>
-      </w:pPr>
-      <w:r>
-        <w:rPr>
-          <w:rFonts w:ascii="Courier New" w:hAnsi="Courier New" w:cs="Courier New"/>
-          <w:color w:val="000000"/>
-          <w:sz w:val="20"/>
-          <w:szCs w:val="20"/>
-        </w:rPr>
-        <w:t>G = 8;</w:t>
-      </w:r>
-    </w:p>
-    <w:p>
-      <w:pPr>
-        <w:autoSpaceDE w:val="0"/>
-        <w:autoSpaceDN w:val="0"/>
-        <w:adjustRightInd w:val="0"/>
-        <w:spacing w:after="0" w:line="240" w:lineRule="auto"/>
-        <w:rPr>
-          <w:rFonts w:ascii="Courier New" w:hAnsi="Courier New" w:cs="Courier New"/>
-          <w:sz w:val="24"/>
-          <w:szCs w:val="24"/>
-        </w:rPr>
-      </w:pPr>
-      <w:r>
-        <w:rPr>
-          <w:rFonts w:ascii="Courier New" w:hAnsi="Courier New" w:cs="Courier New"/>
-          <w:color w:val="000000"/>
-          <w:sz w:val="20"/>
-          <w:szCs w:val="20"/>
-        </w:rPr>
-        <w:t>H = 3;</w:t>
+        <w:autoSpaceDE w:val="0"/>
+        <w:autoSpaceDN w:val="0"/>
+        <w:adjustRightInd w:val="0"/>
+        <w:spacing w:after="0" w:line="240" w:lineRule="auto"/>
+        <w:rPr>
+          <w:rFonts w:ascii="Courier New" w:hAnsi="Courier New" w:cs="Courier New"/>
+          <w:sz w:val="24"/>
+          <w:szCs w:val="24"/>
+        </w:rPr>
+      </w:pPr>
+      <w:r>
+        <w:rPr>
+          <w:rFonts w:ascii="Courier New" w:hAnsi="Courier New" w:cs="Courier New"/>
+          <w:color w:val="000000"/>
+          <w:sz w:val="20"/>
+          <w:szCs w:val="20"/>
+        </w:rPr>
+        <w:t>xlabel(</w:t>
+      </w:r>
+      <w:r>
+        <w:rPr>
+          <w:rFonts w:ascii="Courier New" w:hAnsi="Courier New" w:cs="Courier New"/>
+          <w:color w:val="A020F0"/>
+          <w:sz w:val="20"/>
+          <w:szCs w:val="20"/>
+        </w:rPr>
+        <w:t>'Time (s)'</w:t>
+      </w:r>
+      <w:r>
+        <w:rPr>
+          <w:rFonts w:ascii="Courier New" w:hAnsi="Courier New" w:cs="Courier New"/>
+          <w:color w:val="000000"/>
+          <w:sz w:val="20"/>
+          <w:szCs w:val="20"/>
+        </w:rPr>
+        <w:t>)</w:t>
+      </w:r>
+    </w:p>
+    <w:p>
+      <w:pPr>
+        <w:autoSpaceDE w:val="0"/>
+        <w:autoSpaceDN w:val="0"/>
+        <w:adjustRightInd w:val="0"/>
+        <w:spacing w:after="0" w:line="240" w:lineRule="auto"/>
+        <w:rPr>
+          <w:rFonts w:ascii="Courier New" w:hAnsi="Courier New" w:cs="Courier New"/>
+          <w:sz w:val="24"/>
+          <w:szCs w:val="24"/>
+        </w:rPr>
+      </w:pPr>
+      <w:r>
+        <w:rPr>
+          <w:rFonts w:ascii="Courier New" w:hAnsi="Courier New" w:cs="Courier New"/>
+          <w:color w:val="000000"/>
+          <w:sz w:val="20"/>
+          <w:szCs w:val="20"/>
+        </w:rPr>
+        <w:t>ylabel(</w:t>
+      </w:r>
+      <w:r>
+        <w:rPr>
+          <w:rFonts w:ascii="Courier New" w:hAnsi="Courier New" w:cs="Courier New"/>
+          <w:color w:val="A020F0"/>
+          <w:sz w:val="20"/>
+          <w:szCs w:val="20"/>
+        </w:rPr>
+        <w:t>'Amplitude'</w:t>
+      </w:r>
+      <w:r>
+        <w:rPr>
+          <w:rFonts w:ascii="Courier New" w:hAnsi="Courier New" w:cs="Courier New"/>
+          <w:color w:val="000000"/>
+          <w:sz w:val="20"/>
+          <w:szCs w:val="20"/>
+        </w:rPr>
+        <w:t>)</w:t>
       </w:r>
     </w:p>
     <w:p>
@@ -2757,458 +3073,145 @@
           <w:sz w:val="20"/>
           <w:szCs w:val="20"/>
         </w:rPr>
-        <w:t xml:space="preserve">a1 = A+C+1; </w:t>
-      </w:r>
-      <w:r>
-        <w:rPr>
-          <w:rFonts w:ascii="Courier New" w:hAnsi="Courier New" w:cs="Courier New"/>
-          <w:color w:val="228B22"/>
-          <w:sz w:val="20"/>
-          <w:szCs w:val="20"/>
-        </w:rPr>
-        <w:t>%a1 = 6</w:t>
-      </w:r>
-    </w:p>
-    <w:p>
-      <w:pPr>
-        <w:autoSpaceDE w:val="0"/>
-        <w:autoSpaceDN w:val="0"/>
-        <w:adjustRightInd w:val="0"/>
-        <w:spacing w:after="0" w:line="240" w:lineRule="auto"/>
-        <w:rPr>
-          <w:rFonts w:ascii="Courier New" w:hAnsi="Courier New" w:cs="Courier New"/>
-          <w:sz w:val="24"/>
-          <w:szCs w:val="24"/>
-        </w:rPr>
-      </w:pPr>
-      <w:r>
-        <w:rPr>
-          <w:rFonts w:ascii="Courier New" w:hAnsi="Courier New" w:cs="Courier New"/>
-          <w:color w:val="000000"/>
-          <w:sz w:val="20"/>
-          <w:szCs w:val="20"/>
-        </w:rPr>
-        <w:t xml:space="preserve">a2 = A+D+2; </w:t>
-      </w:r>
-      <w:r>
-        <w:rPr>
-          <w:rFonts w:ascii="Courier New" w:hAnsi="Courier New" w:cs="Courier New"/>
-          <w:color w:val="228B22"/>
-          <w:sz w:val="20"/>
-          <w:szCs w:val="20"/>
-        </w:rPr>
-        <w:t>%a2 = 4</w:t>
-      </w:r>
-    </w:p>
-    <w:p>
-      <w:pPr>
-        <w:autoSpaceDE w:val="0"/>
-        <w:autoSpaceDN w:val="0"/>
-        <w:adjustRightInd w:val="0"/>
-        <w:spacing w:after="0" w:line="240" w:lineRule="auto"/>
-        <w:rPr>
-          <w:rFonts w:ascii="Courier New" w:hAnsi="Courier New" w:cs="Courier New"/>
-          <w:sz w:val="24"/>
-          <w:szCs w:val="24"/>
-        </w:rPr>
-      </w:pPr>
-      <w:r>
-        <w:rPr>
-          <w:rFonts w:ascii="Courier New" w:hAnsi="Courier New" w:cs="Courier New"/>
-          <w:color w:val="000000"/>
-          <w:sz w:val="20"/>
-          <w:szCs w:val="20"/>
-        </w:rPr>
-        <w:t xml:space="preserve">a3 = A+E+1; </w:t>
-      </w:r>
-      <w:r>
-        <w:rPr>
-          <w:rFonts w:ascii="Courier New" w:hAnsi="Courier New" w:cs="Courier New"/>
-          <w:color w:val="228B22"/>
-          <w:sz w:val="20"/>
-          <w:szCs w:val="20"/>
-        </w:rPr>
-        <w:t>%a3 = 6</w:t>
-      </w:r>
-    </w:p>
-    <w:p>
-      <w:pPr>
-        <w:autoSpaceDE w:val="0"/>
-        <w:autoSpaceDN w:val="0"/>
-        <w:adjustRightInd w:val="0"/>
-        <w:spacing w:after="0" w:line="240" w:lineRule="auto"/>
-        <w:rPr>
-          <w:rFonts w:ascii="Courier New" w:hAnsi="Courier New" w:cs="Courier New"/>
-          <w:sz w:val="24"/>
-          <w:szCs w:val="24"/>
-        </w:rPr>
-      </w:pPr>
-      <w:r>
-        <w:rPr>
-          <w:rFonts w:ascii="Courier New" w:hAnsi="Courier New" w:cs="Courier New"/>
-          <w:color w:val="000000"/>
-          <w:sz w:val="20"/>
-          <w:szCs w:val="20"/>
-        </w:rPr>
-        <w:t xml:space="preserve">f1 = A+E+1; </w:t>
-      </w:r>
-      <w:r>
-        <w:rPr>
-          <w:rFonts w:ascii="Courier New" w:hAnsi="Courier New" w:cs="Courier New"/>
-          <w:color w:val="228B22"/>
-          <w:sz w:val="20"/>
-          <w:szCs w:val="20"/>
-        </w:rPr>
-        <w:t>%f1 = 6</w:t>
-      </w:r>
-    </w:p>
-    <w:p>
-      <w:pPr>
-        <w:autoSpaceDE w:val="0"/>
-        <w:autoSpaceDN w:val="0"/>
-        <w:adjustRightInd w:val="0"/>
-        <w:spacing w:after="0" w:line="240" w:lineRule="auto"/>
-        <w:rPr>
-          <w:rFonts w:ascii="Courier New" w:hAnsi="Courier New" w:cs="Courier New"/>
-          <w:sz w:val="24"/>
-          <w:szCs w:val="24"/>
-        </w:rPr>
-      </w:pPr>
-      <w:r>
-        <w:rPr>
-          <w:rFonts w:ascii="Courier New" w:hAnsi="Courier New" w:cs="Courier New"/>
-          <w:color w:val="000000"/>
-          <w:sz w:val="20"/>
-          <w:szCs w:val="20"/>
-        </w:rPr>
-        <w:t xml:space="preserve">f2 = A+D+2; </w:t>
-      </w:r>
-      <w:r>
-        <w:rPr>
-          <w:rFonts w:ascii="Courier New" w:hAnsi="Courier New" w:cs="Courier New"/>
-          <w:color w:val="228B22"/>
-          <w:sz w:val="20"/>
-          <w:szCs w:val="20"/>
-        </w:rPr>
-        <w:t>%f2 = 4</w:t>
-      </w:r>
-    </w:p>
-    <w:p>
-      <w:pPr>
-        <w:autoSpaceDE w:val="0"/>
-        <w:autoSpaceDN w:val="0"/>
-        <w:adjustRightInd w:val="0"/>
-        <w:spacing w:after="0" w:line="240" w:lineRule="auto"/>
-        <w:rPr>
-          <w:rFonts w:ascii="Courier New" w:hAnsi="Courier New" w:cs="Courier New"/>
-          <w:sz w:val="24"/>
-          <w:szCs w:val="24"/>
-        </w:rPr>
-      </w:pPr>
-      <w:r>
-        <w:rPr>
-          <w:rFonts w:ascii="Courier New" w:hAnsi="Courier New" w:cs="Courier New"/>
-          <w:color w:val="000000"/>
-          <w:sz w:val="20"/>
-          <w:szCs w:val="20"/>
-        </w:rPr>
-        <w:t xml:space="preserve">f3 = A+C+1; </w:t>
-      </w:r>
-      <w:r>
-        <w:rPr>
-          <w:rFonts w:ascii="Courier New" w:hAnsi="Courier New" w:cs="Courier New"/>
-          <w:color w:val="228B22"/>
-          <w:sz w:val="20"/>
-          <w:szCs w:val="20"/>
-        </w:rPr>
-        <w:t>%f3 = 6</w:t>
-      </w:r>
-    </w:p>
-    <w:p>
-      <w:pPr>
-        <w:autoSpaceDE w:val="0"/>
-        <w:autoSpaceDN w:val="0"/>
-        <w:adjustRightInd w:val="0"/>
-        <w:spacing w:after="0" w:line="240" w:lineRule="auto"/>
-        <w:rPr>
-          <w:rFonts w:ascii="Courier New" w:hAnsi="Courier New" w:cs="Courier New"/>
-          <w:sz w:val="24"/>
-          <w:szCs w:val="24"/>
-        </w:rPr>
-      </w:pPr>
-      <w:r>
-        <w:rPr>
-          <w:rFonts w:ascii="Courier New" w:hAnsi="Courier New" w:cs="Courier New"/>
-          <w:color w:val="228B22"/>
-          <w:sz w:val="20"/>
-          <w:szCs w:val="20"/>
-        </w:rPr>
-        <w:t xml:space="preserve"> </w:t>
-      </w:r>
-    </w:p>
-    <w:p>
-      <w:pPr>
-        <w:autoSpaceDE w:val="0"/>
-        <w:autoSpaceDN w:val="0"/>
-        <w:adjustRightInd w:val="0"/>
-        <w:spacing w:after="0" w:line="240" w:lineRule="auto"/>
-        <w:rPr>
-          <w:rFonts w:ascii="Courier New" w:hAnsi="Courier New" w:cs="Courier New"/>
-          <w:sz w:val="24"/>
-          <w:szCs w:val="24"/>
-        </w:rPr>
-      </w:pPr>
-      <w:r>
-        <w:rPr>
-          <w:rFonts w:ascii="Courier New" w:hAnsi="Courier New" w:cs="Courier New"/>
-          <w:color w:val="000000"/>
-          <w:sz w:val="20"/>
-          <w:szCs w:val="20"/>
-        </w:rPr>
-        <w:t>fs = 1000;</w:t>
-      </w:r>
-    </w:p>
-    <w:p>
-      <w:pPr>
-        <w:autoSpaceDE w:val="0"/>
-        <w:autoSpaceDN w:val="0"/>
-        <w:adjustRightInd w:val="0"/>
-        <w:spacing w:after="0" w:line="240" w:lineRule="auto"/>
-        <w:rPr>
-          <w:rFonts w:ascii="Courier New" w:hAnsi="Courier New" w:cs="Courier New"/>
-          <w:sz w:val="24"/>
-          <w:szCs w:val="24"/>
-        </w:rPr>
-      </w:pPr>
-      <w:r>
-        <w:rPr>
-          <w:rFonts w:ascii="Courier New" w:hAnsi="Courier New" w:cs="Courier New"/>
-          <w:color w:val="000000"/>
-          <w:sz w:val="20"/>
-          <w:szCs w:val="20"/>
-        </w:rPr>
-        <w:t>t = 0:1/fs:1;</w:t>
-      </w:r>
-    </w:p>
-    <w:p>
-      <w:pPr>
-        <w:autoSpaceDE w:val="0"/>
-        <w:autoSpaceDN w:val="0"/>
-        <w:adjustRightInd w:val="0"/>
-        <w:spacing w:after="0" w:line="240" w:lineRule="auto"/>
-        <w:rPr>
-          <w:rFonts w:ascii="Courier New" w:hAnsi="Courier New" w:cs="Courier New"/>
-          <w:sz w:val="24"/>
-          <w:szCs w:val="24"/>
-        </w:rPr>
-      </w:pPr>
-      <w:r>
-        <w:rPr>
-          <w:rFonts w:ascii="Courier New" w:hAnsi="Courier New" w:cs="Courier New"/>
-          <w:color w:val="000000"/>
-          <w:sz w:val="20"/>
-          <w:szCs w:val="20"/>
-        </w:rPr>
-        <w:t xml:space="preserve"> </w:t>
-      </w:r>
-    </w:p>
-    <w:p>
-      <w:pPr>
-        <w:autoSpaceDE w:val="0"/>
-        <w:autoSpaceDN w:val="0"/>
-        <w:adjustRightInd w:val="0"/>
-        <w:spacing w:after="0" w:line="240" w:lineRule="auto"/>
-        <w:rPr>
-          <w:rFonts w:ascii="Courier New" w:hAnsi="Courier New" w:cs="Courier New"/>
-          <w:sz w:val="24"/>
-          <w:szCs w:val="24"/>
-        </w:rPr>
-      </w:pPr>
-      <w:r>
-        <w:rPr>
-          <w:rFonts w:ascii="Courier New" w:hAnsi="Courier New" w:cs="Courier New"/>
-          <w:color w:val="000000"/>
-          <w:sz w:val="20"/>
-          <w:szCs w:val="20"/>
-        </w:rPr>
-        <w:t>x1 = a1*cos(2*pi*f1*t);</w:t>
-      </w:r>
-    </w:p>
-    <w:p>
-      <w:pPr>
-        <w:autoSpaceDE w:val="0"/>
-        <w:autoSpaceDN w:val="0"/>
-        <w:adjustRightInd w:val="0"/>
-        <w:spacing w:after="0" w:line="240" w:lineRule="auto"/>
-        <w:rPr>
-          <w:rFonts w:ascii="Courier New" w:hAnsi="Courier New" w:cs="Courier New"/>
-          <w:sz w:val="24"/>
-          <w:szCs w:val="24"/>
-        </w:rPr>
-      </w:pPr>
-      <w:r>
-        <w:rPr>
-          <w:rFonts w:ascii="Courier New" w:hAnsi="Courier New" w:cs="Courier New"/>
-          <w:color w:val="000000"/>
-          <w:sz w:val="20"/>
-          <w:szCs w:val="20"/>
-        </w:rPr>
-        <w:t>x2 = a2*sin(2*pi*f2*t);</w:t>
-      </w:r>
-    </w:p>
-    <w:p>
-      <w:pPr>
-        <w:autoSpaceDE w:val="0"/>
-        <w:autoSpaceDN w:val="0"/>
-        <w:adjustRightInd w:val="0"/>
-        <w:spacing w:after="0" w:line="240" w:lineRule="auto"/>
-        <w:rPr>
-          <w:rFonts w:ascii="Courier New" w:hAnsi="Courier New" w:cs="Courier New"/>
-          <w:sz w:val="24"/>
-          <w:szCs w:val="24"/>
-        </w:rPr>
-      </w:pPr>
-      <w:r>
-        <w:rPr>
-          <w:rFonts w:ascii="Courier New" w:hAnsi="Courier New" w:cs="Courier New"/>
-          <w:color w:val="000000"/>
-          <w:sz w:val="20"/>
-          <w:szCs w:val="20"/>
-        </w:rPr>
-        <w:t>x3 = a3*cos(2*pi*f3*t);</w:t>
-      </w:r>
-    </w:p>
-    <w:p>
-      <w:pPr>
-        <w:autoSpaceDE w:val="0"/>
-        <w:autoSpaceDN w:val="0"/>
-        <w:adjustRightInd w:val="0"/>
-        <w:spacing w:after="0" w:line="240" w:lineRule="auto"/>
-        <w:rPr>
-          <w:rFonts w:ascii="Courier New" w:hAnsi="Courier New" w:cs="Courier New"/>
-          <w:sz w:val="24"/>
-          <w:szCs w:val="24"/>
-        </w:rPr>
-      </w:pPr>
-      <w:r>
-        <w:rPr>
-          <w:rFonts w:ascii="Courier New" w:hAnsi="Courier New" w:cs="Courier New"/>
-          <w:color w:val="000000"/>
-          <w:sz w:val="20"/>
-          <w:szCs w:val="20"/>
-        </w:rPr>
-        <w:t xml:space="preserve"> </w:t>
-      </w:r>
-    </w:p>
-    <w:p>
-      <w:pPr>
-        <w:autoSpaceDE w:val="0"/>
-        <w:autoSpaceDN w:val="0"/>
-        <w:adjustRightInd w:val="0"/>
-        <w:spacing w:after="0" w:line="240" w:lineRule="auto"/>
-        <w:rPr>
-          <w:rFonts w:ascii="Courier New" w:hAnsi="Courier New" w:cs="Courier New"/>
-          <w:sz w:val="24"/>
-          <w:szCs w:val="24"/>
-        </w:rPr>
-      </w:pPr>
-      <w:proofErr w:type="spellStart"/>
-      <w:r>
-        <w:rPr>
-          <w:rFonts w:ascii="Courier New" w:hAnsi="Courier New" w:cs="Courier New"/>
-          <w:color w:val="000000"/>
-          <w:sz w:val="20"/>
-          <w:szCs w:val="20"/>
-        </w:rPr>
-        <w:t>signal_x</w:t>
-      </w:r>
-      <w:proofErr w:type="spellEnd"/>
-      <w:r>
-        <w:rPr>
-          <w:rFonts w:ascii="Courier New" w:hAnsi="Courier New" w:cs="Courier New"/>
-          <w:color w:val="000000"/>
-          <w:sz w:val="20"/>
-          <w:szCs w:val="20"/>
-        </w:rPr>
-        <w:t xml:space="preserve"> = x1+x2+x3;</w:t>
-      </w:r>
-    </w:p>
-    <w:p>
-      <w:pPr>
-        <w:autoSpaceDE w:val="0"/>
-        <w:autoSpaceDN w:val="0"/>
-        <w:adjustRightInd w:val="0"/>
-        <w:spacing w:after="0" w:line="240" w:lineRule="auto"/>
-        <w:rPr>
-          <w:rFonts w:ascii="Courier New" w:hAnsi="Courier New" w:cs="Courier New"/>
-          <w:sz w:val="24"/>
-          <w:szCs w:val="24"/>
-        </w:rPr>
-      </w:pPr>
-      <w:r>
-        <w:rPr>
-          <w:rFonts w:ascii="Courier New" w:hAnsi="Courier New" w:cs="Courier New"/>
-          <w:color w:val="000000"/>
-          <w:sz w:val="20"/>
-          <w:szCs w:val="20"/>
-        </w:rPr>
-        <w:t xml:space="preserve"> </w:t>
-      </w:r>
-    </w:p>
-    <w:p>
-      <w:pPr>
-        <w:autoSpaceDE w:val="0"/>
-        <w:autoSpaceDN w:val="0"/>
-        <w:adjustRightInd w:val="0"/>
-        <w:spacing w:after="0" w:line="240" w:lineRule="auto"/>
-        <w:rPr>
-          <w:rFonts w:ascii="Courier New" w:hAnsi="Courier New" w:cs="Courier New"/>
-          <w:sz w:val="24"/>
-          <w:szCs w:val="24"/>
-        </w:rPr>
-      </w:pPr>
-      <w:r>
-        <w:rPr>
-          <w:rFonts w:ascii="Courier New" w:hAnsi="Courier New" w:cs="Courier New"/>
-          <w:color w:val="000000"/>
-          <w:sz w:val="20"/>
-          <w:szCs w:val="20"/>
-        </w:rPr>
-        <w:t>subplot(2,1,1)</w:t>
-      </w:r>
-    </w:p>
-    <w:p>
-      <w:pPr>
-        <w:autoSpaceDE w:val="0"/>
-        <w:autoSpaceDN w:val="0"/>
-        <w:adjustRightInd w:val="0"/>
-        <w:spacing w:after="0" w:line="240" w:lineRule="auto"/>
-        <w:rPr>
-          <w:rFonts w:ascii="Courier New" w:hAnsi="Courier New" w:cs="Courier New"/>
-          <w:sz w:val="24"/>
-          <w:szCs w:val="24"/>
-        </w:rPr>
-      </w:pPr>
-      <w:r>
-        <w:rPr>
-          <w:rFonts w:ascii="Courier New" w:hAnsi="Courier New" w:cs="Courier New"/>
-          <w:color w:val="000000"/>
-          <w:sz w:val="20"/>
-          <w:szCs w:val="20"/>
-        </w:rPr>
-        <w:t>plot(</w:t>
-      </w:r>
-      <w:proofErr w:type="spellStart"/>
-      <w:r>
-        <w:rPr>
-          <w:rFonts w:ascii="Courier New" w:hAnsi="Courier New" w:cs="Courier New"/>
-          <w:color w:val="000000"/>
-          <w:sz w:val="20"/>
-          <w:szCs w:val="20"/>
-        </w:rPr>
-        <w:t>t,signal_x</w:t>
-      </w:r>
-      <w:proofErr w:type="spellEnd"/>
+        <w:t>fx = abs(fftshift(fft(signal_x)))/(length(signal_x)/2);</w:t>
+      </w:r>
+    </w:p>
+    <w:p>
+      <w:pPr>
+        <w:autoSpaceDE w:val="0"/>
+        <w:autoSpaceDN w:val="0"/>
+        <w:adjustRightInd w:val="0"/>
+        <w:spacing w:after="0" w:line="240" w:lineRule="auto"/>
+        <w:rPr>
+          <w:rFonts w:ascii="Courier New" w:hAnsi="Courier New" w:cs="Courier New"/>
+          <w:sz w:val="24"/>
+          <w:szCs w:val="24"/>
+        </w:rPr>
+      </w:pPr>
+      <w:r>
+        <w:rPr>
+          <w:rFonts w:ascii="Courier New" w:hAnsi="Courier New" w:cs="Courier New"/>
+          <w:color w:val="000000"/>
+          <w:sz w:val="20"/>
+          <w:szCs w:val="20"/>
+        </w:rPr>
+        <w:t>freq = linspace(-fs/2, fs/2, length(signal_x));</w:t>
+      </w:r>
+    </w:p>
+    <w:p>
+      <w:pPr>
+        <w:autoSpaceDE w:val="0"/>
+        <w:autoSpaceDN w:val="0"/>
+        <w:adjustRightInd w:val="0"/>
+        <w:spacing w:after="0" w:line="240" w:lineRule="auto"/>
+        <w:rPr>
+          <w:rFonts w:ascii="Courier New" w:hAnsi="Courier New" w:cs="Courier New"/>
+          <w:sz w:val="24"/>
+          <w:szCs w:val="24"/>
+        </w:rPr>
+      </w:pPr>
+      <w:r>
+        <w:rPr>
+          <w:rFonts w:ascii="Courier New" w:hAnsi="Courier New" w:cs="Courier New"/>
+          <w:color w:val="000000"/>
+          <w:sz w:val="20"/>
+          <w:szCs w:val="20"/>
+        </w:rPr>
+        <w:t>subplot(2,1,2)</w:t>
+      </w:r>
+    </w:p>
+    <w:p>
+      <w:pPr>
+        <w:autoSpaceDE w:val="0"/>
+        <w:autoSpaceDN w:val="0"/>
+        <w:adjustRightInd w:val="0"/>
+        <w:spacing w:after="0" w:line="240" w:lineRule="auto"/>
+        <w:rPr>
+          <w:rFonts w:ascii="Courier New" w:hAnsi="Courier New" w:cs="Courier New"/>
+          <w:sz w:val="24"/>
+          <w:szCs w:val="24"/>
+        </w:rPr>
+      </w:pPr>
+      <w:r>
+        <w:rPr>
+          <w:rFonts w:ascii="Courier New" w:hAnsi="Courier New" w:cs="Courier New"/>
+          <w:color w:val="000000"/>
+          <w:sz w:val="20"/>
+          <w:szCs w:val="20"/>
+        </w:rPr>
+        <w:t>bar(freq, fx,</w:t>
+      </w:r>
+      <w:r>
+        <w:rPr>
+          <w:rFonts w:ascii="Courier New" w:hAnsi="Courier New" w:cs="Courier New"/>
+          <w:color w:val="A020F0"/>
+          <w:sz w:val="20"/>
+          <w:szCs w:val="20"/>
+        </w:rPr>
+        <w:t>'linewidth'</w:t>
+      </w:r>
+      <w:r>
+        <w:rPr>
+          <w:rFonts w:ascii="Courier New" w:hAnsi="Courier New" w:cs="Courier New"/>
+          <w:color w:val="000000"/>
+          <w:sz w:val="20"/>
+          <w:szCs w:val="20"/>
+        </w:rPr>
+        <w:t>,3)</w:t>
+      </w:r>
+    </w:p>
+    <w:p>
+      <w:pPr>
+        <w:autoSpaceDE w:val="0"/>
+        <w:autoSpaceDN w:val="0"/>
+        <w:adjustRightInd w:val="0"/>
+        <w:spacing w:after="0" w:line="240" w:lineRule="auto"/>
+        <w:rPr>
+          <w:rFonts w:ascii="Courier New" w:hAnsi="Courier New" w:cs="Courier New"/>
+          <w:sz w:val="24"/>
+          <w:szCs w:val="24"/>
+        </w:rPr>
+      </w:pPr>
+      <w:r>
+        <w:rPr>
+          <w:rFonts w:ascii="Courier New" w:hAnsi="Courier New" w:cs="Courier New"/>
+          <w:color w:val="000000"/>
+          <w:sz w:val="20"/>
+          <w:szCs w:val="20"/>
+        </w:rPr>
+        <w:t>axis([-10 10 0 15])</w:t>
+      </w:r>
+    </w:p>
+    <w:p>
+      <w:pPr>
+        <w:autoSpaceDE w:val="0"/>
+        <w:autoSpaceDN w:val="0"/>
+        <w:adjustRightInd w:val="0"/>
+        <w:spacing w:after="0" w:line="240" w:lineRule="auto"/>
+        <w:rPr>
+          <w:rFonts w:ascii="Courier New" w:hAnsi="Courier New" w:cs="Courier New"/>
+          <w:sz w:val="24"/>
+          <w:szCs w:val="24"/>
+        </w:rPr>
+      </w:pPr>
+      <w:r>
+        <w:rPr>
+          <w:rFonts w:ascii="Courier New" w:hAnsi="Courier New" w:cs="Courier New"/>
+          <w:color w:val="000000"/>
+          <w:sz w:val="20"/>
+          <w:szCs w:val="20"/>
+        </w:rPr>
+        <w:t>title(</w:t>
+      </w:r>
+      <w:r>
+        <w:rPr>
+          <w:rFonts w:ascii="Courier New" w:hAnsi="Courier New" w:cs="Courier New"/>
+          <w:color w:val="A020F0"/>
+          <w:sz w:val="20"/>
+          <w:szCs w:val="20"/>
+        </w:rPr>
+        <w:t>'Frequency-Domain Representation of signal x'</w:t>
+      </w:r>
       <w:r>
         <w:rPr>
           <w:rFonts w:ascii="Courier New" w:hAnsi="Courier New" w:cs="Courier New"/>
@@ -3238,29 +3241,7 @@
           <w:sz w:val="20"/>
           <w:szCs w:val="20"/>
         </w:rPr>
-        <w:t>axis([0 1 -20 20])</w:t>
-      </w:r>
-    </w:p>
-    <w:p>
-      <w:pPr>
-        <w:autoSpaceDE w:val="0"/>
-        <w:autoSpaceDN w:val="0"/>
-        <w:adjustRightInd w:val="0"/>
-        <w:spacing w:after="0" w:line="240" w:lineRule="auto"/>
-        <w:rPr>
-          <w:rFonts w:ascii="Courier New" w:hAnsi="Courier New" w:cs="Courier New"/>
-          <w:sz w:val="24"/>
-          <w:szCs w:val="24"/>
-        </w:rPr>
-      </w:pPr>
-      <w:r>
-        <w:rPr>
-          <w:rFonts w:ascii="Courier New" w:hAnsi="Courier New" w:cs="Courier New"/>
-          <w:color w:val="000000"/>
-          <w:sz w:val="20"/>
-          <w:szCs w:val="20"/>
-        </w:rPr>
-        <w:t>title(</w:t>
+        <w:t>xlabel(</w:t>
       </w:r>
       <w:r>
         <w:rPr>
@@ -3269,7 +3250,7 @@
           <w:sz w:val="20"/>
           <w:szCs w:val="20"/>
         </w:rPr>
-        <w:t>'Time-Domain Representation of signal x'</w:t>
+        <w:t>'Frequency (Hz)'</w:t>
       </w:r>
       <w:r>
         <w:rPr>
@@ -3293,530 +3274,14 @@
           <w:szCs w:val="24"/>
         </w:rPr>
       </w:pPr>
-      <w:proofErr w:type="spellStart"/>
-      <w:r>
-        <w:rPr>
-          <w:rFonts w:ascii="Courier New" w:hAnsi="Courier New" w:cs="Courier New"/>
-          <w:color w:val="000000"/>
-          <w:sz w:val="20"/>
-          <w:szCs w:val="20"/>
-        </w:rPr>
-        <w:t>xlabel</w:t>
-      </w:r>
-      <w:proofErr w:type="spellEnd"/>
-      <w:r>
-        <w:rPr>
-          <w:rFonts w:ascii="Courier New" w:hAnsi="Courier New" w:cs="Courier New"/>
-          <w:color w:val="000000"/>
-          <w:sz w:val="20"/>
-          <w:szCs w:val="20"/>
-        </w:rPr>
-        <w:t>(</w:t>
-      </w:r>
-      <w:r>
-        <w:rPr>
-          <w:rFonts w:ascii="Courier New" w:hAnsi="Courier New" w:cs="Courier New"/>
-          <w:color w:val="A020F0"/>
-          <w:sz w:val="20"/>
-          <w:szCs w:val="20"/>
-        </w:rPr>
-        <w:t>'Time (s)'</w:t>
-      </w:r>
-      <w:r>
-        <w:rPr>
-          <w:rFonts w:ascii="Courier New" w:hAnsi="Courier New" w:cs="Courier New"/>
-          <w:color w:val="000000"/>
-          <w:sz w:val="20"/>
-          <w:szCs w:val="20"/>
-        </w:rPr>
-        <w:t>)</w:t>
-      </w:r>
-    </w:p>
-    <w:p>
-      <w:pPr>
-        <w:autoSpaceDE w:val="0"/>
-        <w:autoSpaceDN w:val="0"/>
-        <w:adjustRightInd w:val="0"/>
-        <w:spacing w:after="0" w:line="240" w:lineRule="auto"/>
-        <w:rPr>
-          <w:rFonts w:ascii="Courier New" w:hAnsi="Courier New" w:cs="Courier New"/>
-          <w:sz w:val="24"/>
-          <w:szCs w:val="24"/>
-        </w:rPr>
-      </w:pPr>
-      <w:proofErr w:type="spellStart"/>
-      <w:r>
-        <w:rPr>
-          <w:rFonts w:ascii="Courier New" w:hAnsi="Courier New" w:cs="Courier New"/>
-          <w:color w:val="000000"/>
-          <w:sz w:val="20"/>
-          <w:szCs w:val="20"/>
-        </w:rPr>
-        <w:t>ylabel</w:t>
-      </w:r>
-      <w:proofErr w:type="spellEnd"/>
-      <w:r>
-        <w:rPr>
-          <w:rFonts w:ascii="Courier New" w:hAnsi="Courier New" w:cs="Courier New"/>
-          <w:color w:val="000000"/>
-          <w:sz w:val="20"/>
-          <w:szCs w:val="20"/>
-        </w:rPr>
-        <w:t>(</w:t>
-      </w:r>
-      <w:r>
-        <w:rPr>
-          <w:rFonts w:ascii="Courier New" w:hAnsi="Courier New" w:cs="Courier New"/>
-          <w:color w:val="A020F0"/>
-          <w:sz w:val="20"/>
-          <w:szCs w:val="20"/>
-        </w:rPr>
-        <w:t>'Amplitude'</w:t>
-      </w:r>
-      <w:r>
-        <w:rPr>
-          <w:rFonts w:ascii="Courier New" w:hAnsi="Courier New" w:cs="Courier New"/>
-          <w:color w:val="000000"/>
-          <w:sz w:val="20"/>
-          <w:szCs w:val="20"/>
-        </w:rPr>
-        <w:t>)</w:t>
-      </w:r>
-    </w:p>
-    <w:p>
-      <w:pPr>
-        <w:autoSpaceDE w:val="0"/>
-        <w:autoSpaceDN w:val="0"/>
-        <w:adjustRightInd w:val="0"/>
-        <w:spacing w:after="0" w:line="240" w:lineRule="auto"/>
-        <w:rPr>
-          <w:rFonts w:ascii="Courier New" w:hAnsi="Courier New" w:cs="Courier New"/>
-          <w:sz w:val="24"/>
-          <w:szCs w:val="24"/>
-        </w:rPr>
-      </w:pPr>
-      <w:r>
-        <w:rPr>
-          <w:rFonts w:ascii="Courier New" w:hAnsi="Courier New" w:cs="Courier New"/>
-          <w:color w:val="000000"/>
-          <w:sz w:val="20"/>
-          <w:szCs w:val="20"/>
-        </w:rPr>
-        <w:t xml:space="preserve"> </w:t>
-      </w:r>
-    </w:p>
-    <w:p>
-      <w:pPr>
-        <w:autoSpaceDE w:val="0"/>
-        <w:autoSpaceDN w:val="0"/>
-        <w:adjustRightInd w:val="0"/>
-        <w:spacing w:after="0" w:line="240" w:lineRule="auto"/>
-        <w:rPr>
-          <w:rFonts w:ascii="Courier New" w:hAnsi="Courier New" w:cs="Courier New"/>
-          <w:sz w:val="24"/>
-          <w:szCs w:val="24"/>
-        </w:rPr>
-      </w:pPr>
-      <w:proofErr w:type="spellStart"/>
-      <w:r>
-        <w:rPr>
-          <w:rFonts w:ascii="Courier New" w:hAnsi="Courier New" w:cs="Courier New"/>
-          <w:color w:val="000000"/>
-          <w:sz w:val="20"/>
-          <w:szCs w:val="20"/>
-        </w:rPr>
-        <w:t>fx</w:t>
-      </w:r>
-      <w:proofErr w:type="spellEnd"/>
-      <w:r>
-        <w:rPr>
-          <w:rFonts w:ascii="Courier New" w:hAnsi="Courier New" w:cs="Courier New"/>
-          <w:color w:val="000000"/>
-          <w:sz w:val="20"/>
-          <w:szCs w:val="20"/>
-        </w:rPr>
-        <w:t xml:space="preserve"> = abs(</w:t>
-      </w:r>
-      <w:proofErr w:type="spellStart"/>
-      <w:r>
-        <w:rPr>
-          <w:rFonts w:ascii="Courier New" w:hAnsi="Courier New" w:cs="Courier New"/>
-          <w:color w:val="000000"/>
-          <w:sz w:val="20"/>
-          <w:szCs w:val="20"/>
-        </w:rPr>
-        <w:t>fftshift</w:t>
-      </w:r>
-      <w:proofErr w:type="spellEnd"/>
-      <w:r>
-        <w:rPr>
-          <w:rFonts w:ascii="Courier New" w:hAnsi="Courier New" w:cs="Courier New"/>
-          <w:color w:val="000000"/>
-          <w:sz w:val="20"/>
-          <w:szCs w:val="20"/>
-        </w:rPr>
-        <w:t>(</w:t>
-      </w:r>
-      <w:proofErr w:type="spellStart"/>
-      <w:r>
-        <w:rPr>
-          <w:rFonts w:ascii="Courier New" w:hAnsi="Courier New" w:cs="Courier New"/>
-          <w:color w:val="000000"/>
-          <w:sz w:val="20"/>
-          <w:szCs w:val="20"/>
-        </w:rPr>
-        <w:t>fft</w:t>
-      </w:r>
-      <w:proofErr w:type="spellEnd"/>
-      <w:r>
-        <w:rPr>
-          <w:rFonts w:ascii="Courier New" w:hAnsi="Courier New" w:cs="Courier New"/>
-          <w:color w:val="000000"/>
-          <w:sz w:val="20"/>
-          <w:szCs w:val="20"/>
-        </w:rPr>
-        <w:t>(</w:t>
-      </w:r>
-      <w:proofErr w:type="spellStart"/>
-      <w:r>
-        <w:rPr>
-          <w:rFonts w:ascii="Courier New" w:hAnsi="Courier New" w:cs="Courier New"/>
-          <w:color w:val="000000"/>
-          <w:sz w:val="20"/>
-          <w:szCs w:val="20"/>
-        </w:rPr>
-        <w:t>signal_x</w:t>
-      </w:r>
-      <w:proofErr w:type="spellEnd"/>
-      <w:r>
-        <w:rPr>
-          <w:rFonts w:ascii="Courier New" w:hAnsi="Courier New" w:cs="Courier New"/>
-          <w:color w:val="000000"/>
-          <w:sz w:val="20"/>
-          <w:szCs w:val="20"/>
-        </w:rPr>
-        <w:t>)))/(length(</w:t>
-      </w:r>
-      <w:proofErr w:type="spellStart"/>
-      <w:r>
-        <w:rPr>
-          <w:rFonts w:ascii="Courier New" w:hAnsi="Courier New" w:cs="Courier New"/>
-          <w:color w:val="000000"/>
-          <w:sz w:val="20"/>
-          <w:szCs w:val="20"/>
-        </w:rPr>
-        <w:t>signal_x</w:t>
-      </w:r>
-      <w:proofErr w:type="spellEnd"/>
-      <w:r>
-        <w:rPr>
-          <w:rFonts w:ascii="Courier New" w:hAnsi="Courier New" w:cs="Courier New"/>
-          <w:color w:val="000000"/>
-          <w:sz w:val="20"/>
-          <w:szCs w:val="20"/>
-        </w:rPr>
-        <w:t>)/2);</w:t>
-      </w:r>
-    </w:p>
-    <w:p>
-      <w:pPr>
-        <w:autoSpaceDE w:val="0"/>
-        <w:autoSpaceDN w:val="0"/>
-        <w:adjustRightInd w:val="0"/>
-        <w:spacing w:after="0" w:line="240" w:lineRule="auto"/>
-        <w:rPr>
-          <w:rFonts w:ascii="Courier New" w:hAnsi="Courier New" w:cs="Courier New"/>
-          <w:sz w:val="24"/>
-          <w:szCs w:val="24"/>
-        </w:rPr>
-      </w:pPr>
-      <w:proofErr w:type="spellStart"/>
-      <w:r>
-        <w:rPr>
-          <w:rFonts w:ascii="Courier New" w:hAnsi="Courier New" w:cs="Courier New"/>
-          <w:color w:val="000000"/>
-          <w:sz w:val="20"/>
-          <w:szCs w:val="20"/>
-        </w:rPr>
-        <w:t>freq</w:t>
-      </w:r>
-      <w:proofErr w:type="spellEnd"/>
-      <w:r>
-        <w:rPr>
-          <w:rFonts w:ascii="Courier New" w:hAnsi="Courier New" w:cs="Courier New"/>
-          <w:color w:val="000000"/>
-          <w:sz w:val="20"/>
-          <w:szCs w:val="20"/>
-        </w:rPr>
-        <w:t xml:space="preserve"> = </w:t>
-      </w:r>
-      <w:proofErr w:type="spellStart"/>
-      <w:r>
-        <w:rPr>
-          <w:rFonts w:ascii="Courier New" w:hAnsi="Courier New" w:cs="Courier New"/>
-          <w:color w:val="000000"/>
-          <w:sz w:val="20"/>
-          <w:szCs w:val="20"/>
-        </w:rPr>
-        <w:t>linspace</w:t>
-      </w:r>
-      <w:proofErr w:type="spellEnd"/>
-      <w:r>
-        <w:rPr>
-          <w:rFonts w:ascii="Courier New" w:hAnsi="Courier New" w:cs="Courier New"/>
-          <w:color w:val="000000"/>
-          <w:sz w:val="20"/>
-          <w:szCs w:val="20"/>
-        </w:rPr>
-        <w:t>(-fs/2, fs/2, length(</w:t>
-      </w:r>
-      <w:proofErr w:type="spellStart"/>
-      <w:r>
-        <w:rPr>
-          <w:rFonts w:ascii="Courier New" w:hAnsi="Courier New" w:cs="Courier New"/>
-          <w:color w:val="000000"/>
-          <w:sz w:val="20"/>
-          <w:szCs w:val="20"/>
-        </w:rPr>
-        <w:t>signal_x</w:t>
-      </w:r>
-      <w:proofErr w:type="spellEnd"/>
-      <w:r>
-        <w:rPr>
-          <w:rFonts w:ascii="Courier New" w:hAnsi="Courier New" w:cs="Courier New"/>
-          <w:color w:val="000000"/>
-          <w:sz w:val="20"/>
-          <w:szCs w:val="20"/>
-        </w:rPr>
-        <w:t>));</w:t>
-      </w:r>
-    </w:p>
-    <w:p>
-      <w:pPr>
-        <w:autoSpaceDE w:val="0"/>
-        <w:autoSpaceDN w:val="0"/>
-        <w:adjustRightInd w:val="0"/>
-        <w:spacing w:after="0" w:line="240" w:lineRule="auto"/>
-        <w:rPr>
-          <w:rFonts w:ascii="Courier New" w:hAnsi="Courier New" w:cs="Courier New"/>
-          <w:sz w:val="24"/>
-          <w:szCs w:val="24"/>
-        </w:rPr>
-      </w:pPr>
-      <w:r>
-        <w:rPr>
-          <w:rFonts w:ascii="Courier New" w:hAnsi="Courier New" w:cs="Courier New"/>
-          <w:color w:val="000000"/>
-          <w:sz w:val="20"/>
-          <w:szCs w:val="20"/>
-        </w:rPr>
-        <w:t>subplot(2,1,2)</w:t>
-      </w:r>
-    </w:p>
-    <w:p>
-      <w:pPr>
-        <w:autoSpaceDE w:val="0"/>
-        <w:autoSpaceDN w:val="0"/>
-        <w:adjustRightInd w:val="0"/>
-        <w:spacing w:after="0" w:line="240" w:lineRule="auto"/>
-        <w:rPr>
-          <w:rFonts w:ascii="Courier New" w:hAnsi="Courier New" w:cs="Courier New"/>
-          <w:sz w:val="24"/>
-          <w:szCs w:val="24"/>
-        </w:rPr>
-      </w:pPr>
-      <w:r>
-        <w:rPr>
-          <w:rFonts w:ascii="Courier New" w:hAnsi="Courier New" w:cs="Courier New"/>
-          <w:color w:val="000000"/>
-          <w:sz w:val="20"/>
-          <w:szCs w:val="20"/>
-        </w:rPr>
-        <w:t>bar(</w:t>
-      </w:r>
-      <w:proofErr w:type="spellStart"/>
-      <w:r>
-        <w:rPr>
-          <w:rFonts w:ascii="Courier New" w:hAnsi="Courier New" w:cs="Courier New"/>
-          <w:color w:val="000000"/>
-          <w:sz w:val="20"/>
-          <w:szCs w:val="20"/>
-        </w:rPr>
-        <w:t>freq</w:t>
-      </w:r>
-      <w:proofErr w:type="spellEnd"/>
-      <w:r>
-        <w:rPr>
-          <w:rFonts w:ascii="Courier New" w:hAnsi="Courier New" w:cs="Courier New"/>
-          <w:color w:val="000000"/>
-          <w:sz w:val="20"/>
-          <w:szCs w:val="20"/>
-        </w:rPr>
-        <w:t>, fx,</w:t>
-      </w:r>
-      <w:r>
-        <w:rPr>
-          <w:rFonts w:ascii="Courier New" w:hAnsi="Courier New" w:cs="Courier New"/>
-          <w:color w:val="A020F0"/>
-          <w:sz w:val="20"/>
-          <w:szCs w:val="20"/>
-        </w:rPr>
-        <w:t>'linewidth'</w:t>
-      </w:r>
-      <w:r>
-        <w:rPr>
-          <w:rFonts w:ascii="Courier New" w:hAnsi="Courier New" w:cs="Courier New"/>
-          <w:color w:val="000000"/>
-          <w:sz w:val="20"/>
-          <w:szCs w:val="20"/>
-        </w:rPr>
-        <w:t>,3)</w:t>
-      </w:r>
-    </w:p>
-    <w:p>
-      <w:pPr>
-        <w:autoSpaceDE w:val="0"/>
-        <w:autoSpaceDN w:val="0"/>
-        <w:adjustRightInd w:val="0"/>
-        <w:spacing w:after="0" w:line="240" w:lineRule="auto"/>
-        <w:rPr>
-          <w:rFonts w:ascii="Courier New" w:hAnsi="Courier New" w:cs="Courier New"/>
-          <w:sz w:val="24"/>
-          <w:szCs w:val="24"/>
-        </w:rPr>
-      </w:pPr>
-      <w:r>
-        <w:rPr>
-          <w:rFonts w:ascii="Courier New" w:hAnsi="Courier New" w:cs="Courier New"/>
-          <w:color w:val="000000"/>
-          <w:sz w:val="20"/>
-          <w:szCs w:val="20"/>
-        </w:rPr>
-        <w:t>axis([-10 10 0 15])</w:t>
-      </w:r>
-    </w:p>
-    <w:p>
-      <w:pPr>
-        <w:autoSpaceDE w:val="0"/>
-        <w:autoSpaceDN w:val="0"/>
-        <w:adjustRightInd w:val="0"/>
-        <w:spacing w:after="0" w:line="240" w:lineRule="auto"/>
-        <w:rPr>
-          <w:rFonts w:ascii="Courier New" w:hAnsi="Courier New" w:cs="Courier New"/>
-          <w:sz w:val="24"/>
-          <w:szCs w:val="24"/>
-        </w:rPr>
-      </w:pPr>
-      <w:r>
-        <w:rPr>
-          <w:rFonts w:ascii="Courier New" w:hAnsi="Courier New" w:cs="Courier New"/>
-          <w:color w:val="000000"/>
-          <w:sz w:val="20"/>
-          <w:szCs w:val="20"/>
-        </w:rPr>
-        <w:t>title(</w:t>
-      </w:r>
-      <w:r>
-        <w:rPr>
-          <w:rFonts w:ascii="Courier New" w:hAnsi="Courier New" w:cs="Courier New"/>
-          <w:color w:val="A020F0"/>
-          <w:sz w:val="20"/>
-          <w:szCs w:val="20"/>
-        </w:rPr>
-        <w:t>'Frequency-Domain Representation of signal x'</w:t>
-      </w:r>
-      <w:r>
-        <w:rPr>
-          <w:rFonts w:ascii="Courier New" w:hAnsi="Courier New" w:cs="Courier New"/>
-          <w:color w:val="000000"/>
-          <w:sz w:val="20"/>
-          <w:szCs w:val="20"/>
-        </w:rPr>
-        <w:t>)</w:t>
-      </w:r>
-    </w:p>
-    <w:p>
-      <w:pPr>
-        <w:autoSpaceDE w:val="0"/>
-        <w:autoSpaceDN w:val="0"/>
-        <w:adjustRightInd w:val="0"/>
-        <w:spacing w:after="0" w:line="240" w:lineRule="auto"/>
-        <w:rPr>
-          <w:rFonts w:ascii="Courier New" w:hAnsi="Courier New" w:cs="Courier New"/>
-          <w:sz w:val="24"/>
-          <w:szCs w:val="24"/>
-        </w:rPr>
-      </w:pPr>
-      <w:proofErr w:type="spellStart"/>
-      <w:r>
-        <w:rPr>
-          <w:rFonts w:ascii="Courier New" w:hAnsi="Courier New" w:cs="Courier New"/>
-          <w:color w:val="000000"/>
-          <w:sz w:val="20"/>
-          <w:szCs w:val="20"/>
-        </w:rPr>
-        <w:t>xlabel</w:t>
-      </w:r>
-      <w:proofErr w:type="spellEnd"/>
-      <w:r>
-        <w:rPr>
-          <w:rFonts w:ascii="Courier New" w:hAnsi="Courier New" w:cs="Courier New"/>
-          <w:color w:val="000000"/>
-          <w:sz w:val="20"/>
-          <w:szCs w:val="20"/>
-        </w:rPr>
-        <w:t>(</w:t>
-      </w:r>
-      <w:r>
-        <w:rPr>
-          <w:rFonts w:ascii="Courier New" w:hAnsi="Courier New" w:cs="Courier New"/>
-          <w:color w:val="A020F0"/>
-          <w:sz w:val="20"/>
-          <w:szCs w:val="20"/>
-        </w:rPr>
-        <w:t>'Frequency (Hz)'</w:t>
-      </w:r>
-      <w:r>
-        <w:rPr>
-          <w:rFonts w:ascii="Courier New" w:hAnsi="Courier New" w:cs="Courier New"/>
-          <w:color w:val="000000"/>
-          <w:sz w:val="20"/>
-          <w:szCs w:val="20"/>
-        </w:rPr>
-        <w:t>)</w:t>
-      </w:r>
-    </w:p>
-    <w:p>
-      <w:pPr>
-        <w:autoSpaceDE w:val="0"/>
-        <w:autoSpaceDN w:val="0"/>
-        <w:adjustRightInd w:val="0"/>
-        <w:spacing w:after="0" w:line="240" w:lineRule="auto"/>
-        <w:rPr>
-          <w:rFonts w:ascii="Courier New" w:hAnsi="Courier New" w:cs="Courier New"/>
-          <w:sz w:val="24"/>
-          <w:szCs w:val="24"/>
-        </w:rPr>
-      </w:pPr>
-      <w:proofErr w:type="spellStart"/>
-      <w:r>
-        <w:rPr>
-          <w:rFonts w:ascii="Courier New" w:hAnsi="Courier New" w:cs="Courier New"/>
-          <w:color w:val="000000"/>
-          <w:sz w:val="20"/>
-          <w:szCs w:val="20"/>
-        </w:rPr>
-        <w:t>ylabel</w:t>
-      </w:r>
-      <w:proofErr w:type="spellEnd"/>
-      <w:r>
-        <w:rPr>
-          <w:rFonts w:ascii="Courier New" w:hAnsi="Courier New" w:cs="Courier New"/>
-          <w:color w:val="000000"/>
-          <w:sz w:val="20"/>
-          <w:szCs w:val="20"/>
-        </w:rPr>
-        <w:t>(</w:t>
+      <w:r>
+        <w:rPr>
+          <w:rFonts w:ascii="Courier New" w:hAnsi="Courier New" w:cs="Courier New"/>
+          <w:color w:val="000000"/>
+          <w:sz w:val="20"/>
+          <w:szCs w:val="20"/>
+        </w:rPr>
+        <w:t>ylabel(</w:t>
       </w:r>
       <w:r>
         <w:rPr>
@@ -4093,7 +3558,7 @@
           <w:szCs w:val="32"/>
           <w:u w:val="single"/>
         </w:rPr>
-        <w:t>Performance Task (</w:t>
+        <w:t>Performance Task (b</w:t>
       </w:r>
       <w:r>
         <w:rPr>
@@ -4103,16 +3568,6 @@
           <w:szCs w:val="32"/>
           <w:u w:val="single"/>
         </w:rPr>
-        <w:t>b</w:t>
-      </w:r>
-      <w:r>
-        <w:rPr>
-          <w:rFonts w:ascii="Times New Roman" w:hAnsi="Times New Roman" w:cs="Times New Roman"/>
-          <w:b/>
-          <w:sz w:val="32"/>
-          <w:szCs w:val="32"/>
-          <w:u w:val="single"/>
-        </w:rPr>
         <w:t>)</w:t>
       </w:r>
     </w:p>
@@ -4735,25 +4190,14 @@
           <w:szCs w:val="24"/>
         </w:rPr>
       </w:pPr>
-      <w:proofErr w:type="spellStart"/>
-      <w:r>
-        <w:rPr>
-          <w:rFonts w:ascii="Courier New" w:hAnsi="Courier New" w:cs="Courier New"/>
-          <w:color w:val="000000"/>
-          <w:sz w:val="20"/>
-          <w:szCs w:val="20"/>
-        </w:rPr>
-        <w:t>signal_x</w:t>
-      </w:r>
-      <w:proofErr w:type="spellEnd"/>
-      <w:r>
-        <w:rPr>
-          <w:rFonts w:ascii="Courier New" w:hAnsi="Courier New" w:cs="Courier New"/>
-          <w:color w:val="000000"/>
-          <w:sz w:val="20"/>
-          <w:szCs w:val="20"/>
-        </w:rPr>
-        <w:t xml:space="preserve"> = x1+x2+x3;</w:t>
+      <w:r>
+        <w:rPr>
+          <w:rFonts w:ascii="Courier New" w:hAnsi="Courier New" w:cs="Courier New"/>
+          <w:color w:val="000000"/>
+          <w:sz w:val="20"/>
+          <w:szCs w:val="20"/>
+        </w:rPr>
+        <w:t>signal_x = x1+x2+x3;</w:t>
       </w:r>
     </w:p>
     <w:p>
@@ -4797,143 +4241,163 @@
           <w:sz w:val="20"/>
           <w:szCs w:val="20"/>
         </w:rPr>
-        <w:t xml:space="preserve">p = </w:t>
-      </w:r>
-      <w:proofErr w:type="spellStart"/>
-      <w:r>
-        <w:rPr>
-          <w:rFonts w:ascii="Courier New" w:hAnsi="Courier New" w:cs="Courier New"/>
-          <w:color w:val="000000"/>
-          <w:sz w:val="20"/>
-          <w:szCs w:val="20"/>
-        </w:rPr>
-        <w:t>linspace</w:t>
-      </w:r>
-      <w:proofErr w:type="spellEnd"/>
-      <w:r>
-        <w:rPr>
-          <w:rFonts w:ascii="Courier New" w:hAnsi="Courier New" w:cs="Courier New"/>
-          <w:color w:val="000000"/>
-          <w:sz w:val="20"/>
-          <w:szCs w:val="20"/>
-        </w:rPr>
-        <w:t>(-14,14,7);</w:t>
-      </w:r>
-    </w:p>
-    <w:p>
-      <w:pPr>
-        <w:autoSpaceDE w:val="0"/>
-        <w:autoSpaceDN w:val="0"/>
-        <w:adjustRightInd w:val="0"/>
-        <w:spacing w:after="0" w:line="240" w:lineRule="auto"/>
-        <w:rPr>
-          <w:rFonts w:ascii="Courier New" w:hAnsi="Courier New" w:cs="Courier New"/>
-          <w:sz w:val="24"/>
-          <w:szCs w:val="24"/>
-        </w:rPr>
-      </w:pPr>
-      <w:r>
-        <w:rPr>
-          <w:rFonts w:ascii="Courier New" w:hAnsi="Courier New" w:cs="Courier New"/>
-          <w:color w:val="000000"/>
-          <w:sz w:val="20"/>
-          <w:szCs w:val="20"/>
-        </w:rPr>
-        <w:t xml:space="preserve">c = </w:t>
-      </w:r>
-      <w:proofErr w:type="spellStart"/>
-      <w:r>
-        <w:rPr>
-          <w:rFonts w:ascii="Courier New" w:hAnsi="Courier New" w:cs="Courier New"/>
-          <w:color w:val="000000"/>
-          <w:sz w:val="20"/>
-          <w:szCs w:val="20"/>
-        </w:rPr>
-        <w:t>linspace</w:t>
-      </w:r>
-      <w:proofErr w:type="spellEnd"/>
-      <w:r>
-        <w:rPr>
-          <w:rFonts w:ascii="Courier New" w:hAnsi="Courier New" w:cs="Courier New"/>
-          <w:color w:val="000000"/>
-          <w:sz w:val="20"/>
-          <w:szCs w:val="20"/>
-        </w:rPr>
-        <w:t>(-15.53,15.53,8);</w:t>
-      </w:r>
-    </w:p>
-    <w:p>
-      <w:pPr>
-        <w:autoSpaceDE w:val="0"/>
-        <w:autoSpaceDN w:val="0"/>
-        <w:adjustRightInd w:val="0"/>
-        <w:spacing w:after="0" w:line="240" w:lineRule="auto"/>
-        <w:rPr>
-          <w:rFonts w:ascii="Courier New" w:hAnsi="Courier New" w:cs="Courier New"/>
-          <w:sz w:val="24"/>
-          <w:szCs w:val="24"/>
-        </w:rPr>
-      </w:pPr>
-      <w:r>
-        <w:rPr>
-          <w:rFonts w:ascii="Courier New" w:hAnsi="Courier New" w:cs="Courier New"/>
-          <w:color w:val="000000"/>
-          <w:sz w:val="20"/>
-          <w:szCs w:val="20"/>
-        </w:rPr>
-        <w:t>[</w:t>
-      </w:r>
-      <w:proofErr w:type="spellStart"/>
-      <w:r>
-        <w:rPr>
-          <w:rFonts w:ascii="Courier New" w:hAnsi="Courier New" w:cs="Courier New"/>
-          <w:color w:val="000000"/>
-          <w:sz w:val="20"/>
-          <w:szCs w:val="20"/>
-        </w:rPr>
-        <w:t>i,q</w:t>
-      </w:r>
-      <w:proofErr w:type="spellEnd"/>
-      <w:r>
-        <w:rPr>
-          <w:rFonts w:ascii="Courier New" w:hAnsi="Courier New" w:cs="Courier New"/>
-          <w:color w:val="000000"/>
-          <w:sz w:val="20"/>
-          <w:szCs w:val="20"/>
-        </w:rPr>
-        <w:t xml:space="preserve">] = </w:t>
-      </w:r>
-      <w:proofErr w:type="spellStart"/>
-      <w:r>
-        <w:rPr>
-          <w:rFonts w:ascii="Courier New" w:hAnsi="Courier New" w:cs="Courier New"/>
-          <w:color w:val="000000"/>
-          <w:sz w:val="20"/>
-          <w:szCs w:val="20"/>
-        </w:rPr>
-        <w:t>quantiz</w:t>
-      </w:r>
-      <w:proofErr w:type="spellEnd"/>
-      <w:r>
-        <w:rPr>
-          <w:rFonts w:ascii="Courier New" w:hAnsi="Courier New" w:cs="Courier New"/>
-          <w:color w:val="000000"/>
-          <w:sz w:val="20"/>
-          <w:szCs w:val="20"/>
-        </w:rPr>
-        <w:t>(</w:t>
-      </w:r>
-      <w:proofErr w:type="spellStart"/>
-      <w:r>
-        <w:rPr>
-          <w:rFonts w:ascii="Courier New" w:hAnsi="Courier New" w:cs="Courier New"/>
-          <w:color w:val="000000"/>
-          <w:sz w:val="20"/>
-          <w:szCs w:val="20"/>
-        </w:rPr>
-        <w:t>signal_x,p,c</w:t>
-      </w:r>
-      <w:proofErr w:type="spellEnd"/>
+        <w:t>p = linspace(-14,14,7);</w:t>
+      </w:r>
+    </w:p>
+    <w:p>
+      <w:pPr>
+        <w:autoSpaceDE w:val="0"/>
+        <w:autoSpaceDN w:val="0"/>
+        <w:adjustRightInd w:val="0"/>
+        <w:spacing w:after="0" w:line="240" w:lineRule="auto"/>
+        <w:rPr>
+          <w:rFonts w:ascii="Courier New" w:hAnsi="Courier New" w:cs="Courier New"/>
+          <w:sz w:val="24"/>
+          <w:szCs w:val="24"/>
+        </w:rPr>
+      </w:pPr>
+      <w:r>
+        <w:rPr>
+          <w:rFonts w:ascii="Courier New" w:hAnsi="Courier New" w:cs="Courier New"/>
+          <w:color w:val="000000"/>
+          <w:sz w:val="20"/>
+          <w:szCs w:val="20"/>
+        </w:rPr>
+        <w:t>c = linspace(-15.53,15.53,8);</w:t>
+      </w:r>
+    </w:p>
+    <w:p>
+      <w:pPr>
+        <w:autoSpaceDE w:val="0"/>
+        <w:autoSpaceDN w:val="0"/>
+        <w:adjustRightInd w:val="0"/>
+        <w:spacing w:after="0" w:line="240" w:lineRule="auto"/>
+        <w:rPr>
+          <w:rFonts w:ascii="Courier New" w:hAnsi="Courier New" w:cs="Courier New"/>
+          <w:sz w:val="24"/>
+          <w:szCs w:val="24"/>
+        </w:rPr>
+      </w:pPr>
+      <w:r>
+        <w:rPr>
+          <w:rFonts w:ascii="Courier New" w:hAnsi="Courier New" w:cs="Courier New"/>
+          <w:color w:val="000000"/>
+          <w:sz w:val="20"/>
+          <w:szCs w:val="20"/>
+        </w:rPr>
+        <w:t>[i,q] = quantiz(signal_x,p,c);</w:t>
+      </w:r>
+    </w:p>
+    <w:p>
+      <w:pPr>
+        <w:autoSpaceDE w:val="0"/>
+        <w:autoSpaceDN w:val="0"/>
+        <w:adjustRightInd w:val="0"/>
+        <w:spacing w:after="0" w:line="240" w:lineRule="auto"/>
+        <w:rPr>
+          <w:rFonts w:ascii="Courier New" w:hAnsi="Courier New" w:cs="Courier New"/>
+          <w:sz w:val="24"/>
+          <w:szCs w:val="24"/>
+        </w:rPr>
+      </w:pPr>
+      <w:r>
+        <w:rPr>
+          <w:rFonts w:ascii="Courier New" w:hAnsi="Courier New" w:cs="Courier New"/>
+          <w:color w:val="000000"/>
+          <w:sz w:val="20"/>
+          <w:szCs w:val="20"/>
+        </w:rPr>
+        <w:t>plot(t,signal_x,</w:t>
+      </w:r>
+      <w:r>
+        <w:rPr>
+          <w:rFonts w:ascii="Courier New" w:hAnsi="Courier New" w:cs="Courier New"/>
+          <w:color w:val="A020F0"/>
+          <w:sz w:val="20"/>
+          <w:szCs w:val="20"/>
+        </w:rPr>
+        <w:t>'x'</w:t>
+      </w:r>
+      <w:r>
+        <w:rPr>
+          <w:rFonts w:ascii="Courier New" w:hAnsi="Courier New" w:cs="Courier New"/>
+          <w:color w:val="000000"/>
+          <w:sz w:val="20"/>
+          <w:szCs w:val="20"/>
+        </w:rPr>
+        <w:t>,t,q,</w:t>
+      </w:r>
+      <w:r>
+        <w:rPr>
+          <w:rFonts w:ascii="Courier New" w:hAnsi="Courier New" w:cs="Courier New"/>
+          <w:color w:val="A020F0"/>
+          <w:sz w:val="20"/>
+          <w:szCs w:val="20"/>
+        </w:rPr>
+        <w:t>'.'</w:t>
+      </w:r>
+      <w:r>
+        <w:rPr>
+          <w:rFonts w:ascii="Courier New" w:hAnsi="Courier New" w:cs="Courier New"/>
+          <w:color w:val="000000"/>
+          <w:sz w:val="20"/>
+          <w:szCs w:val="20"/>
+        </w:rPr>
+        <w:t>)</w:t>
+      </w:r>
+    </w:p>
+    <w:p>
+      <w:pPr>
+        <w:autoSpaceDE w:val="0"/>
+        <w:autoSpaceDN w:val="0"/>
+        <w:adjustRightInd w:val="0"/>
+        <w:spacing w:after="0" w:line="240" w:lineRule="auto"/>
+        <w:rPr>
+          <w:rFonts w:ascii="Courier New" w:hAnsi="Courier New" w:cs="Courier New"/>
+          <w:sz w:val="24"/>
+          <w:szCs w:val="24"/>
+        </w:rPr>
+      </w:pPr>
+      <w:r>
+        <w:rPr>
+          <w:rFonts w:ascii="Courier New" w:hAnsi="Courier New" w:cs="Courier New"/>
+          <w:color w:val="000000"/>
+          <w:sz w:val="20"/>
+          <w:szCs w:val="20"/>
+        </w:rPr>
+        <w:t>axis([0 0.5 -16 16])</w:t>
+      </w:r>
+    </w:p>
+    <w:p>
+      <w:pPr>
+        <w:autoSpaceDE w:val="0"/>
+        <w:autoSpaceDN w:val="0"/>
+        <w:adjustRightInd w:val="0"/>
+        <w:spacing w:after="0" w:line="240" w:lineRule="auto"/>
+        <w:rPr>
+          <w:rFonts w:ascii="Courier New" w:hAnsi="Courier New" w:cs="Courier New"/>
+          <w:sz w:val="24"/>
+          <w:szCs w:val="24"/>
+        </w:rPr>
+      </w:pPr>
+      <w:r>
+        <w:rPr>
+          <w:rFonts w:ascii="Courier New" w:hAnsi="Courier New" w:cs="Courier New"/>
+          <w:color w:val="000000"/>
+          <w:sz w:val="20"/>
+          <w:szCs w:val="20"/>
+        </w:rPr>
+        <w:t>title(</w:t>
+      </w:r>
+      <w:r>
+        <w:rPr>
+          <w:rFonts w:ascii="Courier New" w:hAnsi="Courier New" w:cs="Courier New"/>
+          <w:color w:val="A020F0"/>
+          <w:sz w:val="20"/>
+          <w:szCs w:val="20"/>
+        </w:rPr>
+        <w:t>'Quantization of signal x'</w:t>
+      </w:r>
       <w:r>
         <w:rPr>
           <w:rFonts w:ascii="Courier New" w:hAnsi="Courier New" w:cs="Courier New"/>
@@ -4963,7 +4427,7 @@
           <w:sz w:val="20"/>
           <w:szCs w:val="20"/>
         </w:rPr>
-        <w:t>plot(t,signal_x,</w:t>
+        <w:t>legend(</w:t>
       </w:r>
       <w:r>
         <w:rPr>
@@ -4972,7 +4436,7 @@
           <w:sz w:val="20"/>
           <w:szCs w:val="20"/>
         </w:rPr>
-        <w:t>'x'</w:t>
+        <w:t>'Original signal'</w:t>
       </w:r>
       <w:r>
         <w:rPr>
@@ -4983,26 +4447,6 @@
         </w:rPr>
         <w:t>,</w:t>
       </w:r>
-      <w:proofErr w:type="spellStart"/>
-      <w:r>
-        <w:rPr>
-          <w:rFonts w:ascii="Courier New" w:hAnsi="Courier New" w:cs="Courier New"/>
-          <w:color w:val="000000"/>
-          <w:sz w:val="20"/>
-          <w:szCs w:val="20"/>
-        </w:rPr>
-        <w:t>t,q</w:t>
-      </w:r>
-      <w:proofErr w:type="spellEnd"/>
-      <w:r>
-        <w:rPr>
-          <w:rFonts w:ascii="Courier New" w:hAnsi="Courier New" w:cs="Courier New"/>
-          <w:color w:val="000000"/>
-          <w:sz w:val="20"/>
-          <w:szCs w:val="20"/>
-        </w:rPr>
-        <w:t>,</w:t>
-      </w:r>
       <w:r>
         <w:rPr>
           <w:rFonts w:ascii="Courier New" w:hAnsi="Courier New" w:cs="Courier New"/>
@@ -5010,60 +4454,38 @@
           <w:sz w:val="20"/>
           <w:szCs w:val="20"/>
         </w:rPr>
-        <w:t>'.'</w:t>
-      </w:r>
-      <w:r>
-        <w:rPr>
-          <w:rFonts w:ascii="Courier New" w:hAnsi="Courier New" w:cs="Courier New"/>
-          <w:color w:val="000000"/>
-          <w:sz w:val="20"/>
-          <w:szCs w:val="20"/>
-        </w:rPr>
-        <w:t>)</w:t>
-      </w:r>
-    </w:p>
-    <w:p>
-      <w:pPr>
-        <w:autoSpaceDE w:val="0"/>
-        <w:autoSpaceDN w:val="0"/>
-        <w:adjustRightInd w:val="0"/>
-        <w:spacing w:after="0" w:line="240" w:lineRule="auto"/>
-        <w:rPr>
-          <w:rFonts w:ascii="Courier New" w:hAnsi="Courier New" w:cs="Courier New"/>
-          <w:sz w:val="24"/>
-          <w:szCs w:val="24"/>
-        </w:rPr>
-      </w:pPr>
-      <w:r>
-        <w:rPr>
-          <w:rFonts w:ascii="Courier New" w:hAnsi="Courier New" w:cs="Courier New"/>
-          <w:color w:val="000000"/>
-          <w:sz w:val="20"/>
-          <w:szCs w:val="20"/>
-        </w:rPr>
-        <w:t>axis([0 0.5 -16 16])</w:t>
-      </w:r>
-    </w:p>
-    <w:p>
-      <w:pPr>
-        <w:autoSpaceDE w:val="0"/>
-        <w:autoSpaceDN w:val="0"/>
-        <w:adjustRightInd w:val="0"/>
-        <w:spacing w:after="0" w:line="240" w:lineRule="auto"/>
-        <w:rPr>
-          <w:rFonts w:ascii="Courier New" w:hAnsi="Courier New" w:cs="Courier New"/>
-          <w:sz w:val="24"/>
-          <w:szCs w:val="24"/>
-        </w:rPr>
-      </w:pPr>
-      <w:r>
-        <w:rPr>
-          <w:rFonts w:ascii="Courier New" w:hAnsi="Courier New" w:cs="Courier New"/>
-          <w:color w:val="000000"/>
-          <w:sz w:val="20"/>
-          <w:szCs w:val="20"/>
-        </w:rPr>
-        <w:t>title(</w:t>
+        <w:t>'Quantized signal'</w:t>
+      </w:r>
+      <w:r>
+        <w:rPr>
+          <w:rFonts w:ascii="Courier New" w:hAnsi="Courier New" w:cs="Courier New"/>
+          <w:color w:val="000000"/>
+          <w:sz w:val="20"/>
+          <w:szCs w:val="20"/>
+        </w:rPr>
+        <w:t>);</w:t>
+      </w:r>
+    </w:p>
+    <w:p>
+      <w:pPr>
+        <w:autoSpaceDE w:val="0"/>
+        <w:autoSpaceDN w:val="0"/>
+        <w:adjustRightInd w:val="0"/>
+        <w:spacing w:after="0" w:line="240" w:lineRule="auto"/>
+        <w:rPr>
+          <w:rFonts w:ascii="Courier New" w:hAnsi="Courier New" w:cs="Courier New"/>
+          <w:sz w:val="24"/>
+          <w:szCs w:val="24"/>
+        </w:rPr>
+      </w:pPr>
+      <w:r>
+        <w:rPr>
+          <w:rFonts w:ascii="Courier New" w:hAnsi="Courier New" w:cs="Courier New"/>
+          <w:color w:val="000000"/>
+          <w:sz w:val="20"/>
+          <w:szCs w:val="20"/>
+        </w:rPr>
+        <w:t>xlabel(</w:t>
       </w:r>
       <w:r>
         <w:rPr>
@@ -5072,7 +4494,7 @@
           <w:sz w:val="20"/>
           <w:szCs w:val="20"/>
         </w:rPr>
-        <w:t>'Quantization of signal x'</w:t>
+        <w:t>'Time (s)'</w:t>
       </w:r>
       <w:r>
         <w:rPr>
@@ -5103,147 +4525,7 @@
           <w:sz w:val="20"/>
           <w:szCs w:val="20"/>
         </w:rPr>
-        <w:t>legend(</w:t>
-      </w:r>
-      <w:r>
-        <w:rPr>
-          <w:rFonts w:ascii="Courier New" w:hAnsi="Courier New" w:cs="Courier New"/>
-          <w:color w:val="A020F0"/>
-          <w:sz w:val="20"/>
-          <w:szCs w:val="20"/>
-        </w:rPr>
-        <w:t xml:space="preserve">'Original </w:t>
-      </w:r>
-      <w:proofErr w:type="spellStart"/>
-      <w:r>
-        <w:rPr>
-          <w:rFonts w:ascii="Courier New" w:hAnsi="Courier New" w:cs="Courier New"/>
-          <w:color w:val="A020F0"/>
-          <w:sz w:val="20"/>
-          <w:szCs w:val="20"/>
-        </w:rPr>
-        <w:t>signal'</w:t>
-      </w:r>
-      <w:r>
-        <w:rPr>
-          <w:rFonts w:ascii="Courier New" w:hAnsi="Courier New" w:cs="Courier New"/>
-          <w:color w:val="000000"/>
-          <w:sz w:val="20"/>
-          <w:szCs w:val="20"/>
-        </w:rPr>
-        <w:t>,</w:t>
-      </w:r>
-      <w:r>
-        <w:rPr>
-          <w:rFonts w:ascii="Courier New" w:hAnsi="Courier New" w:cs="Courier New"/>
-          <w:color w:val="A020F0"/>
-          <w:sz w:val="20"/>
-          <w:szCs w:val="20"/>
-        </w:rPr>
-        <w:t>'Quantized</w:t>
-      </w:r>
-      <w:proofErr w:type="spellEnd"/>
-      <w:r>
-        <w:rPr>
-          <w:rFonts w:ascii="Courier New" w:hAnsi="Courier New" w:cs="Courier New"/>
-          <w:color w:val="A020F0"/>
-          <w:sz w:val="20"/>
-          <w:szCs w:val="20"/>
-        </w:rPr>
-        <w:t xml:space="preserve"> signal'</w:t>
-      </w:r>
-      <w:r>
-        <w:rPr>
-          <w:rFonts w:ascii="Courier New" w:hAnsi="Courier New" w:cs="Courier New"/>
-          <w:color w:val="000000"/>
-          <w:sz w:val="20"/>
-          <w:szCs w:val="20"/>
-        </w:rPr>
-        <w:t>);</w:t>
-      </w:r>
-    </w:p>
-    <w:p>
-      <w:pPr>
-        <w:autoSpaceDE w:val="0"/>
-        <w:autoSpaceDN w:val="0"/>
-        <w:adjustRightInd w:val="0"/>
-        <w:spacing w:after="0" w:line="240" w:lineRule="auto"/>
-        <w:rPr>
-          <w:rFonts w:ascii="Courier New" w:hAnsi="Courier New" w:cs="Courier New"/>
-          <w:sz w:val="24"/>
-          <w:szCs w:val="24"/>
-        </w:rPr>
-      </w:pPr>
-      <w:proofErr w:type="spellStart"/>
-      <w:r>
-        <w:rPr>
-          <w:rFonts w:ascii="Courier New" w:hAnsi="Courier New" w:cs="Courier New"/>
-          <w:color w:val="000000"/>
-          <w:sz w:val="20"/>
-          <w:szCs w:val="20"/>
-        </w:rPr>
-        <w:t>xlabel</w:t>
-      </w:r>
-      <w:proofErr w:type="spellEnd"/>
-      <w:r>
-        <w:rPr>
-          <w:rFonts w:ascii="Courier New" w:hAnsi="Courier New" w:cs="Courier New"/>
-          <w:color w:val="000000"/>
-          <w:sz w:val="20"/>
-          <w:szCs w:val="20"/>
-        </w:rPr>
-        <w:t>(</w:t>
-      </w:r>
-      <w:r>
-        <w:rPr>
-          <w:rFonts w:ascii="Courier New" w:hAnsi="Courier New" w:cs="Courier New"/>
-          <w:color w:val="A020F0"/>
-          <w:sz w:val="20"/>
-          <w:szCs w:val="20"/>
-        </w:rPr>
-        <w:t>'Time (s)'</w:t>
-      </w:r>
-      <w:r>
-        <w:rPr>
-          <w:rFonts w:ascii="Courier New" w:hAnsi="Courier New" w:cs="Courier New"/>
-          <w:color w:val="000000"/>
-          <w:sz w:val="20"/>
-          <w:szCs w:val="20"/>
-        </w:rPr>
-        <w:t>);</w:t>
-      </w:r>
-    </w:p>
-    <w:p>
-      <w:pPr>
-        <w:autoSpaceDE w:val="0"/>
-        <w:autoSpaceDN w:val="0"/>
-        <w:adjustRightInd w:val="0"/>
-        <w:spacing w:after="0" w:line="240" w:lineRule="auto"/>
-        <w:rPr>
-          <w:rFonts w:ascii="Courier New" w:hAnsi="Courier New" w:cs="Courier New"/>
-          <w:sz w:val="24"/>
-          <w:szCs w:val="24"/>
-        </w:rPr>
-      </w:pPr>
-      <w:proofErr w:type="spellStart"/>
-      <w:r>
-        <w:rPr>
-          <w:rFonts w:ascii="Courier New" w:hAnsi="Courier New" w:cs="Courier New"/>
-          <w:color w:val="000000"/>
-          <w:sz w:val="20"/>
-          <w:szCs w:val="20"/>
-        </w:rPr>
-        <w:t>ylabel</w:t>
-      </w:r>
-      <w:proofErr w:type="spellEnd"/>
-      <w:r>
-        <w:rPr>
-          <w:rFonts w:ascii="Courier New" w:hAnsi="Courier New" w:cs="Courier New"/>
-          <w:color w:val="000000"/>
-          <w:sz w:val="20"/>
-          <w:szCs w:val="20"/>
-        </w:rPr>
-        <w:t>(</w:t>
+        <w:t>ylabel(</w:t>
       </w:r>
       <w:r>
         <w:rPr>
@@ -7125,15 +6407,6 @@
 </file>
 
 <file path=customXml/item1.xml><?xml version="1.0" encoding="utf-8"?>
-<?mso-contentType ?>
-<FormTemplates xmlns="http://schemas.microsoft.com/sharepoint/v3/contenttype/forms">
-  <Display>DocumentLibraryForm</Display>
-  <Edit>DocumentLibraryForm</Edit>
-  <New>DocumentLibraryForm</New>
-</FormTemplates>
-</file>
-
-<file path=customXml/item2.xml><?xml version="1.0" encoding="utf-8"?>
 <ct:contentTypeSchema xmlns:ct="http://schemas.microsoft.com/office/2006/metadata/contentType" xmlns:ma="http://schemas.microsoft.com/office/2006/metadata/properties/metaAttributes" ct:_="" ma:_="" ma:contentTypeName="Document" ma:contentTypeID="0x0101004CA3FF1C27F6D24FB0B9678801BEA0BB" ma:contentTypeVersion="3" ma:contentTypeDescription="Create a new document." ma:contentTypeScope="" ma:versionID="a3896c6c48fe635ccd757813e7d0d290">
   <xsd:schema xmlns:xsd="http://www.w3.org/2001/XMLSchema" xmlns:xs="http://www.w3.org/2001/XMLSchema" xmlns:p="http://schemas.microsoft.com/office/2006/metadata/properties" xmlns:ns2="0f5b78c1-2ab6-4d4f-b9f8-bca2c011b241" targetNamespace="http://schemas.microsoft.com/office/2006/metadata/properties" ma:root="true" ma:fieldsID="d3f85206f288b8f06807ba662294dca0" ns2:_="">
     <xsd:import namespace="0f5b78c1-2ab6-4d4f-b9f8-bca2c011b241"/>
@@ -7271,6 +6544,15 @@
 </ct:contentTypeSchema>
 </file>
 
+<file path=customXml/item2.xml><?xml version="1.0" encoding="utf-8"?>
+<?mso-contentType ?>
+<FormTemplates xmlns="http://schemas.microsoft.com/sharepoint/v3/contenttype/forms">
+  <Display>DocumentLibraryForm</Display>
+  <Edit>DocumentLibraryForm</Edit>
+  <New>DocumentLibraryForm</New>
+</FormTemplates>
+</file>
+
 <file path=customXml/item3.xml><?xml version="1.0" encoding="utf-8"?>
 <p:properties xmlns:p="http://schemas.microsoft.com/office/2006/metadata/properties" xmlns:xsi="http://www.w3.org/2001/XMLSchema-instance" xmlns:pc="http://schemas.microsoft.com/office/infopath/2007/PartnerControls">
   <documentManagement>
@@ -7280,14 +6562,6 @@
 </file>
 
 <file path=customXml/itemProps1.xml><?xml version="1.0" encoding="utf-8"?>
-<ds:datastoreItem xmlns:ds="http://schemas.openxmlformats.org/officeDocument/2006/customXml" ds:itemID="{5EA50310-7F89-454B-B5B0-C54BDBD069A3}">
-  <ds:schemaRefs>
-    <ds:schemaRef ds:uri="http://schemas.microsoft.com/sharepoint/v3/contenttype/forms"/>
-  </ds:schemaRefs>
-</ds:datastoreItem>
-</file>
-
-<file path=customXml/itemProps2.xml><?xml version="1.0" encoding="utf-8"?>
 <ds:datastoreItem xmlns:ds="http://schemas.openxmlformats.org/officeDocument/2006/customXml" ds:itemID="{B2F0F549-BCF9-4093-A634-EC0477865806}">
   <ds:schemaRefs>
     <ds:schemaRef ds:uri="http://schemas.microsoft.com/office/2006/metadata/contentType"/>
@@ -7305,6 +6579,14 @@
 </ds:datastoreItem>
 </file>
 
+<file path=customXml/itemProps2.xml><?xml version="1.0" encoding="utf-8"?>
+<ds:datastoreItem xmlns:ds="http://schemas.openxmlformats.org/officeDocument/2006/customXml" ds:itemID="{5EA50310-7F89-454B-B5B0-C54BDBD069A3}">
+  <ds:schemaRefs>
+    <ds:schemaRef ds:uri="http://schemas.microsoft.com/sharepoint/v3/contenttype/forms"/>
+  </ds:schemaRefs>
+</ds:datastoreItem>
+</file>
+
 <file path=customXml/itemProps3.xml><?xml version="1.0" encoding="utf-8"?>
 <ds:datastoreItem xmlns:ds="http://schemas.openxmlformats.org/officeDocument/2006/customXml" ds:itemID="{353D4AD4-08CD-4F17-B8BF-0B1CA1105CF9}">
   <ds:schemaRefs>

</xml_diff>